<commit_message>
Modificacion del manual y agregacion de los archivos json del modelo y del cubo
</commit_message>
<xml_diff>
--- a/Manual/Manual de Usuario G8.docx
+++ b/Manual/Manual de Usuario G8.docx
@@ -2780,9 +2780,802 @@
     </w:p>
     <w:p>
       <w:pPr>
+        <w:pStyle w:val="Textoindependiente"/>
+        <w:spacing w:before="2"/>
+        <w:jc w:val="both"/>
+      </w:pPr>
+      <w:r>
+        <w:t xml:space="preserve">Posteriormente, cree el modelo con el </w:t>
+      </w:r>
+      <w:proofErr w:type="spellStart"/>
+      <w:r>
+        <w:t>wizard</w:t>
+      </w:r>
+      <w:proofErr w:type="spellEnd"/>
+      <w:r>
+        <w:t xml:space="preserve"> de Apache </w:t>
+      </w:r>
+      <w:proofErr w:type="spellStart"/>
+      <w:r>
+        <w:t>Kylin</w:t>
+      </w:r>
+      <w:proofErr w:type="spellEnd"/>
+      <w:r>
+        <w:t>, con las siguientes configuraciones:</w:t>
+      </w:r>
+    </w:p>
+    <w:p>
+      <w:pPr>
+        <w:pStyle w:val="Textoindependiente"/>
+        <w:spacing w:before="2"/>
+        <w:jc w:val="both"/>
+      </w:pPr>
+    </w:p>
+    <w:p>
+      <w:pPr>
+        <w:pStyle w:val="Textoindependiente"/>
+        <w:spacing w:before="2"/>
+        <w:jc w:val="both"/>
+      </w:pPr>
+    </w:p>
+    <w:p>
+      <w:pPr>
+        <w:pStyle w:val="Textoindependiente"/>
+        <w:spacing w:before="2"/>
+        <w:jc w:val="both"/>
+      </w:pPr>
+    </w:p>
+    <w:p>
+      <w:pPr>
+        <w:pStyle w:val="Textoindependiente"/>
+        <w:spacing w:before="2"/>
+        <w:jc w:val="both"/>
+      </w:pPr>
+    </w:p>
+    <w:p>
+      <w:pPr>
+        <w:pStyle w:val="Textoindependiente"/>
+        <w:spacing w:before="2"/>
+        <w:jc w:val="both"/>
+      </w:pPr>
+    </w:p>
+    <w:p>
+      <w:pPr>
+        <w:pStyle w:val="Textoindependiente"/>
+        <w:spacing w:before="2"/>
+        <w:jc w:val="both"/>
+      </w:pPr>
+    </w:p>
+    <w:p>
+      <w:pPr>
+        <w:pStyle w:val="Textoindependiente"/>
+        <w:spacing w:before="2"/>
+        <w:jc w:val="both"/>
+      </w:pPr>
+    </w:p>
+    <w:p>
+      <w:pPr>
+        <w:pStyle w:val="Textoindependiente"/>
+        <w:spacing w:before="2"/>
+        <w:jc w:val="both"/>
+      </w:pPr>
+    </w:p>
+    <w:p>
+      <w:pPr>
+        <w:pStyle w:val="Textoindependiente"/>
+        <w:spacing w:before="2"/>
+        <w:jc w:val="both"/>
+      </w:pPr>
+      <w:r>
+        <w:rPr>
+          <w:noProof/>
+        </w:rPr>
+        <w:lastRenderedPageBreak/>
+        <w:drawing>
+          <wp:anchor distT="0" distB="0" distL="114300" distR="114300" simplePos="0" relativeHeight="251660288" behindDoc="0" locked="0" layoutInCell="1" allowOverlap="1" wp14:anchorId="7D399E87" wp14:editId="1440A92B">
+            <wp:simplePos x="0" y="0"/>
+            <wp:positionH relativeFrom="margin">
+              <wp:align>right</wp:align>
+            </wp:positionH>
+            <wp:positionV relativeFrom="paragraph">
+              <wp:posOffset>2981325</wp:posOffset>
+            </wp:positionV>
+            <wp:extent cx="5476875" cy="3676650"/>
+            <wp:effectExtent l="19050" t="19050" r="28575" b="19050"/>
+            <wp:wrapTopAndBottom/>
+            <wp:docPr id="4" name="Imagen 4"/>
+            <wp:cNvGraphicFramePr>
+              <a:graphicFrameLocks xmlns:a="http://schemas.openxmlformats.org/drawingml/2006/main" noChangeAspect="1"/>
+            </wp:cNvGraphicFramePr>
+            <a:graphic xmlns:a="http://schemas.openxmlformats.org/drawingml/2006/main">
+              <a:graphicData uri="http://schemas.openxmlformats.org/drawingml/2006/picture">
+                <pic:pic xmlns:pic="http://schemas.openxmlformats.org/drawingml/2006/picture">
+                  <pic:nvPicPr>
+                    <pic:cNvPr id="0" name="Picture 2"/>
+                    <pic:cNvPicPr>
+                      <a:picLocks noChangeAspect="1" noChangeArrowheads="1"/>
+                    </pic:cNvPicPr>
+                  </pic:nvPicPr>
+                  <pic:blipFill rotWithShape="1">
+                    <a:blip r:embed="rId8">
+                      <a:extLst>
+                        <a:ext uri="{28A0092B-C50C-407E-A947-70E740481C1C}">
+                          <a14:useLocalDpi xmlns:a14="http://schemas.microsoft.com/office/drawing/2010/main" val="0"/>
+                        </a:ext>
+                      </a:extLst>
+                    </a:blip>
+                    <a:srcRect l="2319" t="2279" r="2483"/>
+                    <a:stretch/>
+                  </pic:blipFill>
+                  <pic:spPr bwMode="auto">
+                    <a:xfrm>
+                      <a:off x="0" y="0"/>
+                      <a:ext cx="5476875" cy="3676650"/>
+                    </a:xfrm>
+                    <a:prstGeom prst="rect">
+                      <a:avLst/>
+                    </a:prstGeom>
+                    <a:noFill/>
+                    <a:ln>
+                      <a:solidFill>
+                        <a:schemeClr val="tx1"/>
+                      </a:solidFill>
+                    </a:ln>
+                    <a:extLst>
+                      <a:ext uri="{53640926-AAD7-44D8-BBD7-CCE9431645EC}">
+                        <a14:shadowObscured xmlns:a14="http://schemas.microsoft.com/office/drawing/2010/main"/>
+                      </a:ext>
+                    </a:extLst>
+                  </pic:spPr>
+                </pic:pic>
+              </a:graphicData>
+            </a:graphic>
+            <wp14:sizeRelH relativeFrom="page">
+              <wp14:pctWidth>0</wp14:pctWidth>
+            </wp14:sizeRelH>
+            <wp14:sizeRelV relativeFrom="page">
+              <wp14:pctHeight>0</wp14:pctHeight>
+            </wp14:sizeRelV>
+          </wp:anchor>
+        </w:drawing>
+      </w:r>
+      <w:r>
+        <w:rPr>
+          <w:noProof/>
+        </w:rPr>
+        <w:drawing>
+          <wp:anchor distT="0" distB="0" distL="114300" distR="114300" simplePos="0" relativeHeight="251659264" behindDoc="0" locked="0" layoutInCell="1" allowOverlap="1" wp14:anchorId="02C53214" wp14:editId="2F734CF9">
+            <wp:simplePos x="0" y="0"/>
+            <wp:positionH relativeFrom="margin">
+              <wp:align>left</wp:align>
+            </wp:positionH>
+            <wp:positionV relativeFrom="paragraph">
+              <wp:posOffset>0</wp:posOffset>
+            </wp:positionV>
+            <wp:extent cx="5897245" cy="2724150"/>
+            <wp:effectExtent l="19050" t="19050" r="27305" b="19050"/>
+            <wp:wrapTopAndBottom/>
+            <wp:docPr id="3" name="Imagen 3"/>
+            <wp:cNvGraphicFramePr>
+              <a:graphicFrameLocks xmlns:a="http://schemas.openxmlformats.org/drawingml/2006/main" noChangeAspect="1"/>
+            </wp:cNvGraphicFramePr>
+            <a:graphic xmlns:a="http://schemas.openxmlformats.org/drawingml/2006/main">
+              <a:graphicData uri="http://schemas.openxmlformats.org/drawingml/2006/picture">
+                <pic:pic xmlns:pic="http://schemas.openxmlformats.org/drawingml/2006/picture">
+                  <pic:nvPicPr>
+                    <pic:cNvPr id="0" name="Picture 1"/>
+                    <pic:cNvPicPr>
+                      <a:picLocks noChangeAspect="1" noChangeArrowheads="1"/>
+                    </pic:cNvPicPr>
+                  </pic:nvPicPr>
+                  <pic:blipFill>
+                    <a:blip r:embed="rId9">
+                      <a:extLst>
+                        <a:ext uri="{28A0092B-C50C-407E-A947-70E740481C1C}">
+                          <a14:useLocalDpi xmlns:a14="http://schemas.microsoft.com/office/drawing/2010/main" val="0"/>
+                        </a:ext>
+                      </a:extLst>
+                    </a:blip>
+                    <a:srcRect/>
+                    <a:stretch>
+                      <a:fillRect/>
+                    </a:stretch>
+                  </pic:blipFill>
+                  <pic:spPr bwMode="auto">
+                    <a:xfrm>
+                      <a:off x="0" y="0"/>
+                      <a:ext cx="5897245" cy="2724150"/>
+                    </a:xfrm>
+                    <a:prstGeom prst="rect">
+                      <a:avLst/>
+                    </a:prstGeom>
+                    <a:noFill/>
+                    <a:ln>
+                      <a:solidFill>
+                        <a:schemeClr val="tx1"/>
+                      </a:solidFill>
+                    </a:ln>
+                  </pic:spPr>
+                </pic:pic>
+              </a:graphicData>
+            </a:graphic>
+            <wp14:sizeRelH relativeFrom="page">
+              <wp14:pctWidth>0</wp14:pctWidth>
+            </wp14:sizeRelH>
+            <wp14:sizeRelV relativeFrom="page">
+              <wp14:pctHeight>0</wp14:pctHeight>
+            </wp14:sizeRelV>
+          </wp:anchor>
+        </w:drawing>
+      </w:r>
+    </w:p>
+    <w:p>
+      <w:pPr>
+        <w:pStyle w:val="Textoindependiente"/>
+        <w:spacing w:before="2"/>
+        <w:jc w:val="both"/>
+        <w:rPr>
+          <w:noProof/>
+        </w:rPr>
+      </w:pPr>
+    </w:p>
+    <w:p>
+      <w:pPr>
+        <w:pStyle w:val="Textoindependiente"/>
+        <w:spacing w:before="2"/>
+        <w:jc w:val="both"/>
+      </w:pPr>
+    </w:p>
+    <w:p>
+      <w:pPr>
+        <w:pStyle w:val="Textoindependiente"/>
+        <w:spacing w:before="2"/>
+        <w:jc w:val="both"/>
+      </w:pPr>
+    </w:p>
+    <w:p>
+      <w:pPr>
+        <w:pStyle w:val="Textoindependiente"/>
+        <w:spacing w:before="2"/>
+        <w:jc w:val="both"/>
+      </w:pPr>
+    </w:p>
+    <w:p>
+      <w:pPr>
+        <w:pStyle w:val="Textoindependiente"/>
+        <w:spacing w:before="2"/>
+        <w:jc w:val="both"/>
+      </w:pPr>
+    </w:p>
+    <w:p>
+      <w:pPr>
+        <w:pStyle w:val="Textoindependiente"/>
+        <w:spacing w:before="2"/>
+        <w:jc w:val="both"/>
+      </w:pPr>
+    </w:p>
+    <w:p>
+      <w:pPr>
+        <w:pStyle w:val="Textoindependiente"/>
+        <w:spacing w:before="2"/>
+        <w:jc w:val="both"/>
+      </w:pPr>
+    </w:p>
+    <w:p>
+      <w:pPr>
+        <w:pStyle w:val="Textoindependiente"/>
+        <w:spacing w:before="2"/>
+        <w:jc w:val="both"/>
+      </w:pPr>
+    </w:p>
+    <w:p>
+      <w:pPr>
+        <w:pStyle w:val="Textoindependiente"/>
+        <w:spacing w:before="2"/>
+        <w:jc w:val="both"/>
+      </w:pPr>
+    </w:p>
+    <w:p>
+      <w:pPr>
+        <w:pStyle w:val="Textoindependiente"/>
+        <w:spacing w:before="2"/>
+        <w:jc w:val="both"/>
+      </w:pPr>
+    </w:p>
+    <w:p>
+      <w:pPr>
+        <w:pStyle w:val="Textoindependiente"/>
+        <w:spacing w:before="2"/>
+        <w:jc w:val="both"/>
+      </w:pPr>
+    </w:p>
+    <w:p>
+      <w:pPr>
+        <w:pStyle w:val="Textoindependiente"/>
+        <w:spacing w:before="2"/>
+        <w:jc w:val="both"/>
+      </w:pPr>
+      <w:r>
+        <w:rPr>
+          <w:noProof/>
+        </w:rPr>
+        <w:drawing>
+          <wp:anchor distT="0" distB="0" distL="114300" distR="114300" simplePos="0" relativeHeight="251661312" behindDoc="0" locked="0" layoutInCell="1" allowOverlap="1" wp14:anchorId="133A900B" wp14:editId="35B1A38B">
+            <wp:simplePos x="0" y="0"/>
+            <wp:positionH relativeFrom="margin">
+              <wp:align>left</wp:align>
+            </wp:positionH>
+            <wp:positionV relativeFrom="paragraph">
+              <wp:posOffset>285750</wp:posOffset>
+            </wp:positionV>
+            <wp:extent cx="5800725" cy="1744980"/>
+            <wp:effectExtent l="19050" t="19050" r="28575" b="26670"/>
+            <wp:wrapTopAndBottom/>
+            <wp:docPr id="5" name="Imagen 5"/>
+            <wp:cNvGraphicFramePr>
+              <a:graphicFrameLocks xmlns:a="http://schemas.openxmlformats.org/drawingml/2006/main" noChangeAspect="1"/>
+            </wp:cNvGraphicFramePr>
+            <a:graphic xmlns:a="http://schemas.openxmlformats.org/drawingml/2006/main">
+              <a:graphicData uri="http://schemas.openxmlformats.org/drawingml/2006/picture">
+                <pic:pic xmlns:pic="http://schemas.openxmlformats.org/drawingml/2006/picture">
+                  <pic:nvPicPr>
+                    <pic:cNvPr id="0" name="Picture 3"/>
+                    <pic:cNvPicPr>
+                      <a:picLocks noChangeAspect="1" noChangeArrowheads="1"/>
+                    </pic:cNvPicPr>
+                  </pic:nvPicPr>
+                  <pic:blipFill>
+                    <a:blip r:embed="rId10">
+                      <a:extLst>
+                        <a:ext uri="{28A0092B-C50C-407E-A947-70E740481C1C}">
+                          <a14:useLocalDpi xmlns:a14="http://schemas.microsoft.com/office/drawing/2010/main" val="0"/>
+                        </a:ext>
+                      </a:extLst>
+                    </a:blip>
+                    <a:srcRect/>
+                    <a:stretch>
+                      <a:fillRect/>
+                    </a:stretch>
+                  </pic:blipFill>
+                  <pic:spPr bwMode="auto">
+                    <a:xfrm>
+                      <a:off x="0" y="0"/>
+                      <a:ext cx="5800725" cy="1744980"/>
+                    </a:xfrm>
+                    <a:prstGeom prst="rect">
+                      <a:avLst/>
+                    </a:prstGeom>
+                    <a:noFill/>
+                    <a:ln>
+                      <a:solidFill>
+                        <a:schemeClr val="tx1"/>
+                      </a:solidFill>
+                    </a:ln>
+                  </pic:spPr>
+                </pic:pic>
+              </a:graphicData>
+            </a:graphic>
+            <wp14:sizeRelH relativeFrom="page">
+              <wp14:pctWidth>0</wp14:pctWidth>
+            </wp14:sizeRelH>
+            <wp14:sizeRelV relativeFrom="page">
+              <wp14:pctHeight>0</wp14:pctHeight>
+            </wp14:sizeRelV>
+          </wp:anchor>
+        </w:drawing>
+      </w:r>
+    </w:p>
+    <w:p>
+      <w:pPr>
+        <w:pStyle w:val="Textoindependiente"/>
+        <w:spacing w:before="2"/>
+        <w:jc w:val="both"/>
+      </w:pPr>
+    </w:p>
+    <w:p>
+      <w:pPr>
+        <w:pStyle w:val="Textoindependiente"/>
+        <w:spacing w:before="2"/>
+        <w:jc w:val="both"/>
+      </w:pPr>
+    </w:p>
+    <w:p>
+      <w:pPr>
+        <w:pStyle w:val="Textoindependiente"/>
+        <w:spacing w:before="2"/>
+        <w:jc w:val="both"/>
+      </w:pPr>
+    </w:p>
+    <w:p>
+      <w:pPr>
+        <w:pStyle w:val="Textoindependiente"/>
+        <w:spacing w:before="2"/>
+        <w:jc w:val="both"/>
+      </w:pPr>
+    </w:p>
+    <w:p>
+      <w:pPr>
+        <w:pStyle w:val="Textoindependiente"/>
+        <w:spacing w:before="2"/>
+        <w:jc w:val="both"/>
+      </w:pPr>
+    </w:p>
+    <w:p>
+      <w:pPr>
+        <w:pStyle w:val="Textoindependiente"/>
+        <w:spacing w:before="2"/>
+        <w:jc w:val="both"/>
+      </w:pPr>
+      <w:r>
+        <w:rPr>
+          <w:noProof/>
+        </w:rPr>
+        <w:drawing>
+          <wp:anchor distT="0" distB="0" distL="114300" distR="114300" simplePos="0" relativeHeight="251662336" behindDoc="0" locked="0" layoutInCell="1" allowOverlap="1" wp14:anchorId="6CA81E1C" wp14:editId="42D11BE3">
+            <wp:simplePos x="0" y="0"/>
+            <wp:positionH relativeFrom="margin">
+              <wp:align>center</wp:align>
+            </wp:positionH>
+            <wp:positionV relativeFrom="paragraph">
+              <wp:posOffset>313055</wp:posOffset>
+            </wp:positionV>
+            <wp:extent cx="5495925" cy="3619500"/>
+            <wp:effectExtent l="19050" t="19050" r="28575" b="19050"/>
+            <wp:wrapTopAndBottom/>
+            <wp:docPr id="6" name="Imagen 6"/>
+            <wp:cNvGraphicFramePr>
+              <a:graphicFrameLocks xmlns:a="http://schemas.openxmlformats.org/drawingml/2006/main" noChangeAspect="1"/>
+            </wp:cNvGraphicFramePr>
+            <a:graphic xmlns:a="http://schemas.openxmlformats.org/drawingml/2006/main">
+              <a:graphicData uri="http://schemas.openxmlformats.org/drawingml/2006/picture">
+                <pic:pic xmlns:pic="http://schemas.openxmlformats.org/drawingml/2006/picture">
+                  <pic:nvPicPr>
+                    <pic:cNvPr id="0" name="Picture 4"/>
+                    <pic:cNvPicPr>
+                      <a:picLocks noChangeAspect="1" noChangeArrowheads="1"/>
+                    </pic:cNvPicPr>
+                  </pic:nvPicPr>
+                  <pic:blipFill rotWithShape="1">
+                    <a:blip r:embed="rId11">
+                      <a:extLst>
+                        <a:ext uri="{28A0092B-C50C-407E-A947-70E740481C1C}">
+                          <a14:useLocalDpi xmlns:a14="http://schemas.microsoft.com/office/drawing/2010/main" val="0"/>
+                        </a:ext>
+                      </a:extLst>
+                    </a:blip>
+                    <a:srcRect l="2152" t="2313" r="2318"/>
+                    <a:stretch/>
+                  </pic:blipFill>
+                  <pic:spPr bwMode="auto">
+                    <a:xfrm>
+                      <a:off x="0" y="0"/>
+                      <a:ext cx="5495925" cy="3619500"/>
+                    </a:xfrm>
+                    <a:prstGeom prst="rect">
+                      <a:avLst/>
+                    </a:prstGeom>
+                    <a:noFill/>
+                    <a:ln>
+                      <a:solidFill>
+                        <a:schemeClr val="tx1"/>
+                      </a:solidFill>
+                    </a:ln>
+                    <a:extLst>
+                      <a:ext uri="{53640926-AAD7-44D8-BBD7-CCE9431645EC}">
+                        <a14:shadowObscured xmlns:a14="http://schemas.microsoft.com/office/drawing/2010/main"/>
+                      </a:ext>
+                    </a:extLst>
+                  </pic:spPr>
+                </pic:pic>
+              </a:graphicData>
+            </a:graphic>
+            <wp14:sizeRelH relativeFrom="page">
+              <wp14:pctWidth>0</wp14:pctWidth>
+            </wp14:sizeRelH>
+            <wp14:sizeRelV relativeFrom="page">
+              <wp14:pctHeight>0</wp14:pctHeight>
+            </wp14:sizeRelV>
+          </wp:anchor>
+        </w:drawing>
+      </w:r>
+    </w:p>
+    <w:p>
+      <w:pPr>
+        <w:pStyle w:val="Textoindependiente"/>
+        <w:spacing w:before="2"/>
+        <w:jc w:val="both"/>
+      </w:pPr>
+    </w:p>
+    <w:p>
+      <w:pPr>
+        <w:pStyle w:val="Textoindependiente"/>
+        <w:spacing w:before="2"/>
+        <w:jc w:val="both"/>
+      </w:pPr>
+    </w:p>
+    <w:p>
+      <w:pPr>
+        <w:pStyle w:val="Textoindependiente"/>
+        <w:spacing w:before="2"/>
+        <w:jc w:val="both"/>
+      </w:pPr>
+    </w:p>
+    <w:p>
+      <w:pPr>
+        <w:pStyle w:val="Textoindependiente"/>
+        <w:spacing w:before="2"/>
+        <w:jc w:val="both"/>
+      </w:pPr>
+    </w:p>
+    <w:p>
+      <w:pPr>
+        <w:pStyle w:val="Textoindependiente"/>
+        <w:spacing w:before="2"/>
+        <w:jc w:val="both"/>
+      </w:pPr>
+    </w:p>
+    <w:p>
+      <w:pPr>
+        <w:pStyle w:val="Textoindependiente"/>
+        <w:spacing w:before="2"/>
+        <w:jc w:val="both"/>
+      </w:pPr>
+    </w:p>
+    <w:p>
+      <w:pPr>
+        <w:pStyle w:val="Textoindependiente"/>
+        <w:spacing w:before="2"/>
+        <w:jc w:val="both"/>
+      </w:pPr>
+    </w:p>
+    <w:p>
+      <w:pPr>
+        <w:pStyle w:val="Textoindependiente"/>
+        <w:spacing w:before="2"/>
+        <w:jc w:val="both"/>
+      </w:pPr>
+    </w:p>
+    <w:p>
+      <w:pPr>
+        <w:pStyle w:val="Textoindependiente"/>
+        <w:spacing w:before="2"/>
+        <w:jc w:val="both"/>
+        <w:rPr>
+          <w:noProof/>
+        </w:rPr>
+      </w:pPr>
+      <w:r>
+        <w:rPr>
+          <w:noProof/>
+        </w:rPr>
+        <w:lastRenderedPageBreak/>
+        <w:drawing>
+          <wp:anchor distT="0" distB="0" distL="114300" distR="114300" simplePos="0" relativeHeight="251663360" behindDoc="0" locked="0" layoutInCell="1" allowOverlap="1" wp14:anchorId="0ECC8EAA" wp14:editId="4F752924">
+            <wp:simplePos x="0" y="0"/>
+            <wp:positionH relativeFrom="margin">
+              <wp:align>left</wp:align>
+            </wp:positionH>
+            <wp:positionV relativeFrom="paragraph">
+              <wp:posOffset>19050</wp:posOffset>
+            </wp:positionV>
+            <wp:extent cx="5553075" cy="2981325"/>
+            <wp:effectExtent l="19050" t="19050" r="28575" b="28575"/>
+            <wp:wrapTopAndBottom/>
+            <wp:docPr id="7" name="Imagen 7"/>
+            <wp:cNvGraphicFramePr>
+              <a:graphicFrameLocks xmlns:a="http://schemas.openxmlformats.org/drawingml/2006/main" noChangeAspect="1"/>
+            </wp:cNvGraphicFramePr>
+            <a:graphic xmlns:a="http://schemas.openxmlformats.org/drawingml/2006/main">
+              <a:graphicData uri="http://schemas.openxmlformats.org/drawingml/2006/picture">
+                <pic:pic xmlns:pic="http://schemas.openxmlformats.org/drawingml/2006/picture">
+                  <pic:nvPicPr>
+                    <pic:cNvPr id="0" name="Picture 5"/>
+                    <pic:cNvPicPr>
+                      <a:picLocks noChangeAspect="1" noChangeArrowheads="1"/>
+                    </pic:cNvPicPr>
+                  </pic:nvPicPr>
+                  <pic:blipFill rotWithShape="1">
+                    <a:blip r:embed="rId12">
+                      <a:extLst>
+                        <a:ext uri="{28A0092B-C50C-407E-A947-70E740481C1C}">
+                          <a14:useLocalDpi xmlns:a14="http://schemas.microsoft.com/office/drawing/2010/main" val="0"/>
+                        </a:ext>
+                      </a:extLst>
+                    </a:blip>
+                    <a:srcRect l="1987" t="1572" r="1489"/>
+                    <a:stretch/>
+                  </pic:blipFill>
+                  <pic:spPr bwMode="auto">
+                    <a:xfrm>
+                      <a:off x="0" y="0"/>
+                      <a:ext cx="5553075" cy="2981325"/>
+                    </a:xfrm>
+                    <a:prstGeom prst="rect">
+                      <a:avLst/>
+                    </a:prstGeom>
+                    <a:noFill/>
+                    <a:ln>
+                      <a:solidFill>
+                        <a:schemeClr val="tx1"/>
+                      </a:solidFill>
+                    </a:ln>
+                    <a:extLst>
+                      <a:ext uri="{53640926-AAD7-44D8-BBD7-CCE9431645EC}">
+                        <a14:shadowObscured xmlns:a14="http://schemas.microsoft.com/office/drawing/2010/main"/>
+                      </a:ext>
+                    </a:extLst>
+                  </pic:spPr>
+                </pic:pic>
+              </a:graphicData>
+            </a:graphic>
+            <wp14:sizeRelH relativeFrom="page">
+              <wp14:pctWidth>0</wp14:pctWidth>
+            </wp14:sizeRelH>
+            <wp14:sizeRelV relativeFrom="page">
+              <wp14:pctHeight>0</wp14:pctHeight>
+            </wp14:sizeRelV>
+          </wp:anchor>
+        </w:drawing>
+      </w:r>
+    </w:p>
+    <w:p>
+      <w:pPr>
+        <w:pStyle w:val="Textoindependiente"/>
+        <w:spacing w:before="2"/>
+        <w:jc w:val="both"/>
+      </w:pPr>
+    </w:p>
+    <w:p>
+      <w:pPr>
+        <w:pStyle w:val="Textoindependiente"/>
+        <w:spacing w:before="2"/>
+        <w:jc w:val="both"/>
+      </w:pPr>
+    </w:p>
+    <w:p>
+      <w:pPr>
+        <w:pStyle w:val="Textoindependiente"/>
+        <w:spacing w:before="2"/>
+        <w:jc w:val="both"/>
+        <w:rPr>
+          <w:noProof/>
+        </w:rPr>
+      </w:pPr>
+    </w:p>
+    <w:p>
+      <w:pPr>
+        <w:pStyle w:val="Textoindependiente"/>
+        <w:spacing w:before="2"/>
+        <w:jc w:val="both"/>
+      </w:pPr>
+    </w:p>
+    <w:p>
+      <w:pPr>
+        <w:pStyle w:val="Textoindependiente"/>
+        <w:spacing w:before="2"/>
+        <w:jc w:val="both"/>
+      </w:pPr>
+      <w:r>
+        <w:rPr>
+          <w:noProof/>
+        </w:rPr>
+        <w:drawing>
+          <wp:anchor distT="0" distB="0" distL="114300" distR="114300" simplePos="0" relativeHeight="251664384" behindDoc="0" locked="0" layoutInCell="1" allowOverlap="1" wp14:anchorId="4801D50F" wp14:editId="71E7AB5A">
+            <wp:simplePos x="0" y="0"/>
+            <wp:positionH relativeFrom="margin">
+              <wp:align>left</wp:align>
+            </wp:positionH>
+            <wp:positionV relativeFrom="paragraph">
+              <wp:posOffset>384175</wp:posOffset>
+            </wp:positionV>
+            <wp:extent cx="5629275" cy="3000375"/>
+            <wp:effectExtent l="19050" t="19050" r="28575" b="28575"/>
+            <wp:wrapTopAndBottom/>
+            <wp:docPr id="8" name="Imagen 8"/>
+            <wp:cNvGraphicFramePr>
+              <a:graphicFrameLocks xmlns:a="http://schemas.openxmlformats.org/drawingml/2006/main" noChangeAspect="1"/>
+            </wp:cNvGraphicFramePr>
+            <a:graphic xmlns:a="http://schemas.openxmlformats.org/drawingml/2006/main">
+              <a:graphicData uri="http://schemas.openxmlformats.org/drawingml/2006/picture">
+                <pic:pic xmlns:pic="http://schemas.openxmlformats.org/drawingml/2006/picture">
+                  <pic:nvPicPr>
+                    <pic:cNvPr id="0" name="Picture 6"/>
+                    <pic:cNvPicPr>
+                      <a:picLocks noChangeAspect="1" noChangeArrowheads="1"/>
+                    </pic:cNvPicPr>
+                  </pic:nvPicPr>
+                  <pic:blipFill rotWithShape="1">
+                    <a:blip r:embed="rId13">
+                      <a:extLst>
+                        <a:ext uri="{28A0092B-C50C-407E-A947-70E740481C1C}">
+                          <a14:useLocalDpi xmlns:a14="http://schemas.microsoft.com/office/drawing/2010/main" val="0"/>
+                        </a:ext>
+                      </a:extLst>
+                    </a:blip>
+                    <a:srcRect t="1493" r="2153" b="4477"/>
+                    <a:stretch/>
+                  </pic:blipFill>
+                  <pic:spPr bwMode="auto">
+                    <a:xfrm>
+                      <a:off x="0" y="0"/>
+                      <a:ext cx="5629275" cy="3000375"/>
+                    </a:xfrm>
+                    <a:prstGeom prst="rect">
+                      <a:avLst/>
+                    </a:prstGeom>
+                    <a:noFill/>
+                    <a:ln>
+                      <a:solidFill>
+                        <a:schemeClr val="tx1"/>
+                      </a:solidFill>
+                    </a:ln>
+                    <a:extLst>
+                      <a:ext uri="{53640926-AAD7-44D8-BBD7-CCE9431645EC}">
+                        <a14:shadowObscured xmlns:a14="http://schemas.microsoft.com/office/drawing/2010/main"/>
+                      </a:ext>
+                    </a:extLst>
+                  </pic:spPr>
+                </pic:pic>
+              </a:graphicData>
+            </a:graphic>
+            <wp14:sizeRelH relativeFrom="page">
+              <wp14:pctWidth>0</wp14:pctWidth>
+            </wp14:sizeRelH>
+            <wp14:sizeRelV relativeFrom="page">
+              <wp14:pctHeight>0</wp14:pctHeight>
+            </wp14:sizeRelV>
+          </wp:anchor>
+        </w:drawing>
+      </w:r>
+    </w:p>
+    <w:p>
+      <w:pPr>
+        <w:pStyle w:val="Textoindependiente"/>
+        <w:spacing w:before="2"/>
+        <w:jc w:val="both"/>
+      </w:pPr>
+    </w:p>
+    <w:p>
+      <w:pPr>
+        <w:pStyle w:val="Textoindependiente"/>
+        <w:spacing w:before="2"/>
+        <w:jc w:val="both"/>
+      </w:pPr>
+    </w:p>
+    <w:p>
+      <w:pPr>
+        <w:pStyle w:val="Textoindependiente"/>
+        <w:spacing w:before="2"/>
+        <w:jc w:val="both"/>
+      </w:pPr>
+    </w:p>
+    <w:p>
+      <w:pPr>
+        <w:pStyle w:val="Textoindependiente"/>
+        <w:spacing w:before="2"/>
+        <w:jc w:val="both"/>
+      </w:pPr>
+    </w:p>
+    <w:p>
+      <w:pPr>
+        <w:pStyle w:val="Textoindependiente"/>
+        <w:spacing w:before="2"/>
+        <w:jc w:val="both"/>
+      </w:pPr>
+    </w:p>
+    <w:p>
+      <w:pPr>
+        <w:pStyle w:val="Textoindependiente"/>
+        <w:spacing w:before="2"/>
+        <w:jc w:val="both"/>
+      </w:pPr>
+    </w:p>
+    <w:p>
+      <w:pPr>
         <w:pStyle w:val="Ttulo2"/>
       </w:pPr>
       <w:r>
+        <w:lastRenderedPageBreak/>
         <w:t>Creación del cubo</w:t>
       </w:r>
     </w:p>
@@ -2800,13 +3593,7 @@
         <w:jc w:val="both"/>
       </w:pPr>
       <w:r>
-        <w:t xml:space="preserve">Para crear un </w:t>
-      </w:r>
-      <w:r>
-        <w:t>cubo</w:t>
-      </w:r>
-      <w:r>
-        <w:t xml:space="preserve"> en Apache </w:t>
+        <w:t xml:space="preserve">Para crear un cubo en Apache </w:t>
       </w:r>
       <w:proofErr w:type="spellStart"/>
       <w:r>
@@ -2814,10 +3601,40 @@
       </w:r>
       <w:proofErr w:type="spellEnd"/>
       <w:r>
-        <w:t xml:space="preserve">, es necesario haber seleccionado un </w:t>
-      </w:r>
-      <w:r>
-        <w:t>modelo existente.</w:t>
+        <w:t>, es necesario haber seleccionado un modelo existente.</w:t>
+      </w:r>
+    </w:p>
+    <w:p>
+      <w:pPr>
+        <w:pStyle w:val="Textoindependiente"/>
+        <w:spacing w:before="2"/>
+        <w:jc w:val="both"/>
+      </w:pPr>
+    </w:p>
+    <w:p>
+      <w:pPr>
+        <w:pStyle w:val="Textoindependiente"/>
+        <w:spacing w:before="2"/>
+        <w:jc w:val="both"/>
+      </w:pPr>
+      <w:r>
+        <w:t xml:space="preserve">Posteriormente, cree el cubo OLAP con el </w:t>
+      </w:r>
+      <w:proofErr w:type="spellStart"/>
+      <w:r>
+        <w:t>wizard</w:t>
+      </w:r>
+      <w:proofErr w:type="spellEnd"/>
+      <w:r>
+        <w:t xml:space="preserve"> de Apache </w:t>
+      </w:r>
+      <w:proofErr w:type="spellStart"/>
+      <w:r>
+        <w:t>Kylin</w:t>
+      </w:r>
+      <w:proofErr w:type="spellEnd"/>
+      <w:r>
+        <w:t>, con las siguientes configuraciones:</w:t>
       </w:r>
     </w:p>
     <w:p>
@@ -2855,9 +3672,783 @@
         <w:spacing w:before="2"/>
         <w:jc w:val="both"/>
       </w:pPr>
-      <w:r>
-        <w:t>Imágenes.</w:t>
-      </w:r>
+    </w:p>
+    <w:p>
+      <w:pPr>
+        <w:pStyle w:val="Textoindependiente"/>
+        <w:numPr>
+          <w:ilvl w:val="0"/>
+          <w:numId w:val="5"/>
+        </w:numPr>
+        <w:spacing w:before="2"/>
+        <w:jc w:val="both"/>
+      </w:pPr>
+      <w:r>
+        <w:t>Roll-up</w:t>
+      </w:r>
+    </w:p>
+    <w:p>
+      <w:pPr>
+        <w:pStyle w:val="Textoindependiente"/>
+        <w:spacing w:before="2"/>
+        <w:jc w:val="both"/>
+      </w:pPr>
+    </w:p>
+    <w:p>
+      <w:pPr>
+        <w:pStyle w:val="Textoindependiente"/>
+        <w:numPr>
+          <w:ilvl w:val="0"/>
+          <w:numId w:val="6"/>
+        </w:numPr>
+        <w:spacing w:before="2"/>
+        <w:jc w:val="both"/>
+      </w:pPr>
+      <w:r>
+        <w:rPr>
+          <w:noProof/>
+        </w:rPr>
+        <w:drawing>
+          <wp:anchor distT="0" distB="0" distL="114300" distR="114300" simplePos="0" relativeHeight="251665408" behindDoc="0" locked="0" layoutInCell="1" allowOverlap="1" wp14:anchorId="72FAE2F6" wp14:editId="603635A6">
+            <wp:simplePos x="0" y="0"/>
+            <wp:positionH relativeFrom="margin">
+              <wp:align>right</wp:align>
+            </wp:positionH>
+            <wp:positionV relativeFrom="paragraph">
+              <wp:posOffset>322580</wp:posOffset>
+            </wp:positionV>
+            <wp:extent cx="5753100" cy="3209925"/>
+            <wp:effectExtent l="19050" t="19050" r="19050" b="28575"/>
+            <wp:wrapTopAndBottom/>
+            <wp:docPr id="9" name="Imagen 9"/>
+            <wp:cNvGraphicFramePr>
+              <a:graphicFrameLocks xmlns:a="http://schemas.openxmlformats.org/drawingml/2006/main" noChangeAspect="1"/>
+            </wp:cNvGraphicFramePr>
+            <a:graphic xmlns:a="http://schemas.openxmlformats.org/drawingml/2006/main">
+              <a:graphicData uri="http://schemas.openxmlformats.org/drawingml/2006/picture">
+                <pic:pic xmlns:pic="http://schemas.openxmlformats.org/drawingml/2006/picture">
+                  <pic:nvPicPr>
+                    <pic:cNvPr id="0" name="Picture 7"/>
+                    <pic:cNvPicPr>
+                      <a:picLocks noChangeAspect="1" noChangeArrowheads="1"/>
+                    </pic:cNvPicPr>
+                  </pic:nvPicPr>
+                  <pic:blipFill>
+                    <a:blip r:embed="rId14">
+                      <a:extLst>
+                        <a:ext uri="{28A0092B-C50C-407E-A947-70E740481C1C}">
+                          <a14:useLocalDpi xmlns:a14="http://schemas.microsoft.com/office/drawing/2010/main" val="0"/>
+                        </a:ext>
+                      </a:extLst>
+                    </a:blip>
+                    <a:srcRect/>
+                    <a:stretch>
+                      <a:fillRect/>
+                    </a:stretch>
+                  </pic:blipFill>
+                  <pic:spPr bwMode="auto">
+                    <a:xfrm>
+                      <a:off x="0" y="0"/>
+                      <a:ext cx="5753100" cy="3209925"/>
+                    </a:xfrm>
+                    <a:prstGeom prst="rect">
+                      <a:avLst/>
+                    </a:prstGeom>
+                    <a:noFill/>
+                    <a:ln>
+                      <a:solidFill>
+                        <a:schemeClr val="tx1"/>
+                      </a:solidFill>
+                    </a:ln>
+                  </pic:spPr>
+                </pic:pic>
+              </a:graphicData>
+            </a:graphic>
+            <wp14:sizeRelH relativeFrom="page">
+              <wp14:pctWidth>0</wp14:pctWidth>
+            </wp14:sizeRelH>
+            <wp14:sizeRelV relativeFrom="page">
+              <wp14:pctHeight>0</wp14:pctHeight>
+            </wp14:sizeRelV>
+          </wp:anchor>
+        </w:drawing>
+      </w:r>
+      <w:r>
+        <w:rPr>
+          <w:noProof/>
+        </w:rPr>
+        <w:t>Sentencia</w:t>
+      </w:r>
+      <w:r>
+        <w:t xml:space="preserve"> SQL</w:t>
+      </w:r>
+    </w:p>
+    <w:p>
+      <w:pPr>
+        <w:pStyle w:val="Textoindependiente"/>
+        <w:spacing w:before="2"/>
+        <w:jc w:val="both"/>
+      </w:pPr>
+    </w:p>
+    <w:p>
+      <w:pPr>
+        <w:pStyle w:val="Textoindependiente"/>
+        <w:spacing w:before="2"/>
+        <w:jc w:val="both"/>
+      </w:pPr>
+    </w:p>
+    <w:p>
+      <w:pPr>
+        <w:pStyle w:val="Textoindependiente"/>
+        <w:spacing w:before="2"/>
+        <w:jc w:val="both"/>
+      </w:pPr>
+    </w:p>
+    <w:p>
+      <w:pPr>
+        <w:pStyle w:val="Textoindependiente"/>
+        <w:spacing w:before="2"/>
+        <w:jc w:val="both"/>
+      </w:pPr>
+    </w:p>
+    <w:p>
+      <w:pPr>
+        <w:pStyle w:val="Textoindependiente"/>
+        <w:spacing w:before="2"/>
+        <w:jc w:val="both"/>
+      </w:pPr>
+    </w:p>
+    <w:p>
+      <w:pPr>
+        <w:pStyle w:val="Textoindependiente"/>
+        <w:spacing w:before="2"/>
+        <w:jc w:val="both"/>
+      </w:pPr>
+    </w:p>
+    <w:p>
+      <w:pPr>
+        <w:pStyle w:val="Textoindependiente"/>
+        <w:spacing w:before="2"/>
+        <w:jc w:val="both"/>
+      </w:pPr>
+    </w:p>
+    <w:p>
+      <w:pPr>
+        <w:pStyle w:val="Textoindependiente"/>
+        <w:spacing w:before="2"/>
+        <w:jc w:val="both"/>
+      </w:pPr>
+    </w:p>
+    <w:p>
+      <w:pPr>
+        <w:pStyle w:val="Textoindependiente"/>
+        <w:spacing w:before="2"/>
+        <w:jc w:val="both"/>
+      </w:pPr>
+    </w:p>
+    <w:p>
+      <w:pPr>
+        <w:pStyle w:val="Textoindependiente"/>
+        <w:spacing w:before="2"/>
+        <w:jc w:val="both"/>
+      </w:pPr>
+    </w:p>
+    <w:p>
+      <w:pPr>
+        <w:pStyle w:val="Textoindependiente"/>
+        <w:spacing w:before="2"/>
+        <w:jc w:val="both"/>
+      </w:pPr>
+    </w:p>
+    <w:p>
+      <w:pPr>
+        <w:pStyle w:val="Textoindependiente"/>
+        <w:spacing w:before="2"/>
+        <w:jc w:val="both"/>
+      </w:pPr>
+    </w:p>
+    <w:p>
+      <w:pPr>
+        <w:pStyle w:val="Textoindependiente"/>
+        <w:spacing w:before="2"/>
+        <w:jc w:val="both"/>
+      </w:pPr>
+    </w:p>
+    <w:p>
+      <w:pPr>
+        <w:pStyle w:val="Textoindependiente"/>
+        <w:spacing w:before="2"/>
+        <w:jc w:val="both"/>
+      </w:pPr>
+    </w:p>
+    <w:p>
+      <w:pPr>
+        <w:pStyle w:val="Textoindependiente"/>
+        <w:numPr>
+          <w:ilvl w:val="0"/>
+          <w:numId w:val="6"/>
+        </w:numPr>
+        <w:spacing w:before="2"/>
+        <w:jc w:val="both"/>
+      </w:pPr>
+      <w:r>
+        <w:lastRenderedPageBreak/>
+        <w:t>Visualización de Datos (Bar Chart)</w:t>
+      </w:r>
+    </w:p>
+    <w:p>
+      <w:pPr>
+        <w:pStyle w:val="Textoindependiente"/>
+        <w:spacing w:before="2"/>
+        <w:jc w:val="both"/>
+      </w:pPr>
+      <w:r>
+        <w:rPr>
+          <w:noProof/>
+        </w:rPr>
+        <w:drawing>
+          <wp:anchor distT="0" distB="0" distL="114300" distR="114300" simplePos="0" relativeHeight="251666432" behindDoc="0" locked="0" layoutInCell="1" allowOverlap="1" wp14:anchorId="67DFAB71" wp14:editId="38AF25FA">
+            <wp:simplePos x="0" y="0"/>
+            <wp:positionH relativeFrom="margin">
+              <wp:align>right</wp:align>
+            </wp:positionH>
+            <wp:positionV relativeFrom="paragraph">
+              <wp:posOffset>234315</wp:posOffset>
+            </wp:positionV>
+            <wp:extent cx="5753100" cy="3305175"/>
+            <wp:effectExtent l="19050" t="19050" r="19050" b="28575"/>
+            <wp:wrapTopAndBottom/>
+            <wp:docPr id="11" name="Imagen 11"/>
+            <wp:cNvGraphicFramePr>
+              <a:graphicFrameLocks xmlns:a="http://schemas.openxmlformats.org/drawingml/2006/main" noChangeAspect="1"/>
+            </wp:cNvGraphicFramePr>
+            <a:graphic xmlns:a="http://schemas.openxmlformats.org/drawingml/2006/main">
+              <a:graphicData uri="http://schemas.openxmlformats.org/drawingml/2006/picture">
+                <pic:pic xmlns:pic="http://schemas.openxmlformats.org/drawingml/2006/picture">
+                  <pic:nvPicPr>
+                    <pic:cNvPr id="0" name="Picture 9"/>
+                    <pic:cNvPicPr>
+                      <a:picLocks noChangeAspect="1" noChangeArrowheads="1"/>
+                    </pic:cNvPicPr>
+                  </pic:nvPicPr>
+                  <pic:blipFill>
+                    <a:blip r:embed="rId15">
+                      <a:extLst>
+                        <a:ext uri="{28A0092B-C50C-407E-A947-70E740481C1C}">
+                          <a14:useLocalDpi xmlns:a14="http://schemas.microsoft.com/office/drawing/2010/main" val="0"/>
+                        </a:ext>
+                      </a:extLst>
+                    </a:blip>
+                    <a:srcRect/>
+                    <a:stretch>
+                      <a:fillRect/>
+                    </a:stretch>
+                  </pic:blipFill>
+                  <pic:spPr bwMode="auto">
+                    <a:xfrm>
+                      <a:off x="0" y="0"/>
+                      <a:ext cx="5753100" cy="3305175"/>
+                    </a:xfrm>
+                    <a:prstGeom prst="rect">
+                      <a:avLst/>
+                    </a:prstGeom>
+                    <a:noFill/>
+                    <a:ln>
+                      <a:solidFill>
+                        <a:schemeClr val="tx1"/>
+                      </a:solidFill>
+                    </a:ln>
+                  </pic:spPr>
+                </pic:pic>
+              </a:graphicData>
+            </a:graphic>
+            <wp14:sizeRelH relativeFrom="page">
+              <wp14:pctWidth>0</wp14:pctWidth>
+            </wp14:sizeRelH>
+            <wp14:sizeRelV relativeFrom="page">
+              <wp14:pctHeight>0</wp14:pctHeight>
+            </wp14:sizeRelV>
+          </wp:anchor>
+        </w:drawing>
+      </w:r>
+    </w:p>
+    <w:p>
+      <w:pPr>
+        <w:pStyle w:val="Textoindependiente"/>
+        <w:spacing w:before="2"/>
+        <w:jc w:val="both"/>
+      </w:pPr>
+    </w:p>
+    <w:p>
+      <w:pPr>
+        <w:pStyle w:val="Textoindependiente"/>
+        <w:spacing w:before="2"/>
+        <w:jc w:val="both"/>
+      </w:pPr>
+    </w:p>
+    <w:p>
+      <w:pPr>
+        <w:pStyle w:val="Textoindependiente"/>
+        <w:numPr>
+          <w:ilvl w:val="0"/>
+          <w:numId w:val="5"/>
+        </w:numPr>
+        <w:spacing w:before="2"/>
+        <w:jc w:val="both"/>
+      </w:pPr>
+      <w:r>
+        <w:t>Dice</w:t>
+      </w:r>
+    </w:p>
+    <w:p>
+      <w:pPr>
+        <w:pStyle w:val="Textoindependiente"/>
+        <w:spacing w:before="2"/>
+        <w:jc w:val="both"/>
+      </w:pPr>
+    </w:p>
+    <w:p>
+      <w:pPr>
+        <w:pStyle w:val="Textoindependiente"/>
+        <w:numPr>
+          <w:ilvl w:val="0"/>
+          <w:numId w:val="7"/>
+        </w:numPr>
+        <w:spacing w:before="2"/>
+        <w:jc w:val="both"/>
+      </w:pPr>
+      <w:r>
+        <w:t>Sentencia SQL</w:t>
+      </w:r>
+    </w:p>
+    <w:p>
+      <w:pPr>
+        <w:pStyle w:val="Textoindependiente"/>
+        <w:spacing w:before="2"/>
+        <w:jc w:val="both"/>
+      </w:pPr>
+    </w:p>
+    <w:p>
+      <w:pPr>
+        <w:pStyle w:val="Textoindependiente"/>
+        <w:spacing w:before="2"/>
+        <w:jc w:val="both"/>
+      </w:pPr>
+      <w:r>
+        <w:rPr>
+          <w:noProof/>
+        </w:rPr>
+        <w:drawing>
+          <wp:inline distT="0" distB="0" distL="0" distR="0" wp14:anchorId="17F6AEA2" wp14:editId="2FF61F5E">
+            <wp:extent cx="5753100" cy="2838450"/>
+            <wp:effectExtent l="19050" t="19050" r="19050" b="19050"/>
+            <wp:docPr id="12" name="Imagen 12"/>
+            <wp:cNvGraphicFramePr>
+              <a:graphicFrameLocks xmlns:a="http://schemas.openxmlformats.org/drawingml/2006/main" noChangeAspect="1"/>
+            </wp:cNvGraphicFramePr>
+            <a:graphic xmlns:a="http://schemas.openxmlformats.org/drawingml/2006/main">
+              <a:graphicData uri="http://schemas.openxmlformats.org/drawingml/2006/picture">
+                <pic:pic xmlns:pic="http://schemas.openxmlformats.org/drawingml/2006/picture">
+                  <pic:nvPicPr>
+                    <pic:cNvPr id="0" name="Picture 10"/>
+                    <pic:cNvPicPr>
+                      <a:picLocks noChangeAspect="1" noChangeArrowheads="1"/>
+                    </pic:cNvPicPr>
+                  </pic:nvPicPr>
+                  <pic:blipFill>
+                    <a:blip r:embed="rId16">
+                      <a:extLst>
+                        <a:ext uri="{28A0092B-C50C-407E-A947-70E740481C1C}">
+                          <a14:useLocalDpi xmlns:a14="http://schemas.microsoft.com/office/drawing/2010/main" val="0"/>
+                        </a:ext>
+                      </a:extLst>
+                    </a:blip>
+                    <a:srcRect/>
+                    <a:stretch>
+                      <a:fillRect/>
+                    </a:stretch>
+                  </pic:blipFill>
+                  <pic:spPr bwMode="auto">
+                    <a:xfrm>
+                      <a:off x="0" y="0"/>
+                      <a:ext cx="5753100" cy="2838450"/>
+                    </a:xfrm>
+                    <a:prstGeom prst="rect">
+                      <a:avLst/>
+                    </a:prstGeom>
+                    <a:noFill/>
+                    <a:ln>
+                      <a:solidFill>
+                        <a:schemeClr val="tx1"/>
+                      </a:solidFill>
+                    </a:ln>
+                  </pic:spPr>
+                </pic:pic>
+              </a:graphicData>
+            </a:graphic>
+          </wp:inline>
+        </w:drawing>
+      </w:r>
+    </w:p>
+    <w:p>
+      <w:pPr>
+        <w:pStyle w:val="Textoindependiente"/>
+        <w:spacing w:before="2"/>
+        <w:jc w:val="both"/>
+      </w:pPr>
+    </w:p>
+    <w:p>
+      <w:pPr>
+        <w:pStyle w:val="Textoindependiente"/>
+        <w:spacing w:before="2"/>
+        <w:jc w:val="both"/>
+      </w:pPr>
+    </w:p>
+    <w:p>
+      <w:pPr>
+        <w:pStyle w:val="Textoindependiente"/>
+        <w:spacing w:before="2"/>
+        <w:jc w:val="both"/>
+      </w:pPr>
+    </w:p>
+    <w:p>
+      <w:pPr>
+        <w:pStyle w:val="Textoindependiente"/>
+        <w:spacing w:before="2"/>
+        <w:jc w:val="both"/>
+      </w:pPr>
+    </w:p>
+    <w:p>
+      <w:pPr>
+        <w:pStyle w:val="Textoindependiente"/>
+        <w:spacing w:before="2"/>
+        <w:jc w:val="both"/>
+      </w:pPr>
+    </w:p>
+    <w:p>
+      <w:pPr>
+        <w:pStyle w:val="Textoindependiente"/>
+        <w:numPr>
+          <w:ilvl w:val="0"/>
+          <w:numId w:val="7"/>
+        </w:numPr>
+        <w:spacing w:before="2"/>
+        <w:jc w:val="both"/>
+      </w:pPr>
+      <w:r>
+        <w:rPr>
+          <w:noProof/>
+        </w:rPr>
+        <w:lastRenderedPageBreak/>
+        <w:drawing>
+          <wp:anchor distT="0" distB="0" distL="114300" distR="114300" simplePos="0" relativeHeight="251667456" behindDoc="0" locked="0" layoutInCell="1" allowOverlap="1" wp14:anchorId="78959B95" wp14:editId="43525ECA">
+            <wp:simplePos x="0" y="0"/>
+            <wp:positionH relativeFrom="margin">
+              <wp:align>right</wp:align>
+            </wp:positionH>
+            <wp:positionV relativeFrom="paragraph">
+              <wp:posOffset>285750</wp:posOffset>
+            </wp:positionV>
+            <wp:extent cx="5753100" cy="3238500"/>
+            <wp:effectExtent l="19050" t="19050" r="19050" b="19050"/>
+            <wp:wrapTopAndBottom/>
+            <wp:docPr id="13" name="Imagen 13"/>
+            <wp:cNvGraphicFramePr>
+              <a:graphicFrameLocks xmlns:a="http://schemas.openxmlformats.org/drawingml/2006/main" noChangeAspect="1"/>
+            </wp:cNvGraphicFramePr>
+            <a:graphic xmlns:a="http://schemas.openxmlformats.org/drawingml/2006/main">
+              <a:graphicData uri="http://schemas.openxmlformats.org/drawingml/2006/picture">
+                <pic:pic xmlns:pic="http://schemas.openxmlformats.org/drawingml/2006/picture">
+                  <pic:nvPicPr>
+                    <pic:cNvPr id="0" name="Picture 11"/>
+                    <pic:cNvPicPr>
+                      <a:picLocks noChangeAspect="1" noChangeArrowheads="1"/>
+                    </pic:cNvPicPr>
+                  </pic:nvPicPr>
+                  <pic:blipFill>
+                    <a:blip r:embed="rId17">
+                      <a:extLst>
+                        <a:ext uri="{28A0092B-C50C-407E-A947-70E740481C1C}">
+                          <a14:useLocalDpi xmlns:a14="http://schemas.microsoft.com/office/drawing/2010/main" val="0"/>
+                        </a:ext>
+                      </a:extLst>
+                    </a:blip>
+                    <a:srcRect/>
+                    <a:stretch>
+                      <a:fillRect/>
+                    </a:stretch>
+                  </pic:blipFill>
+                  <pic:spPr bwMode="auto">
+                    <a:xfrm>
+                      <a:off x="0" y="0"/>
+                      <a:ext cx="5753100" cy="3238500"/>
+                    </a:xfrm>
+                    <a:prstGeom prst="rect">
+                      <a:avLst/>
+                    </a:prstGeom>
+                    <a:noFill/>
+                    <a:ln>
+                      <a:solidFill>
+                        <a:schemeClr val="tx1"/>
+                      </a:solidFill>
+                    </a:ln>
+                  </pic:spPr>
+                </pic:pic>
+              </a:graphicData>
+            </a:graphic>
+            <wp14:sizeRelH relativeFrom="page">
+              <wp14:pctWidth>0</wp14:pctWidth>
+            </wp14:sizeRelH>
+            <wp14:sizeRelV relativeFrom="page">
+              <wp14:pctHeight>0</wp14:pctHeight>
+            </wp14:sizeRelV>
+          </wp:anchor>
+        </w:drawing>
+      </w:r>
+      <w:r>
+        <w:t xml:space="preserve">Visualización de datos (Bar </w:t>
+      </w:r>
+      <w:r>
+        <w:t>C</w:t>
+      </w:r>
+      <w:r>
+        <w:t>har</w:t>
+      </w:r>
+      <w:r>
+        <w:t>t</w:t>
+      </w:r>
+      <w:r>
+        <w:t>)</w:t>
+      </w:r>
+    </w:p>
+    <w:p>
+      <w:pPr>
+        <w:pStyle w:val="Textoindependiente"/>
+        <w:spacing w:before="2"/>
+        <w:jc w:val="both"/>
+      </w:pPr>
+    </w:p>
+    <w:p>
+      <w:pPr>
+        <w:pStyle w:val="Textoindependiente"/>
+        <w:numPr>
+          <w:ilvl w:val="0"/>
+          <w:numId w:val="5"/>
+        </w:numPr>
+        <w:spacing w:before="2"/>
+        <w:jc w:val="both"/>
+      </w:pPr>
+      <w:r>
+        <w:t>Drill-</w:t>
+      </w:r>
+      <w:proofErr w:type="spellStart"/>
+      <w:r>
+        <w:t>down</w:t>
+      </w:r>
+      <w:proofErr w:type="spellEnd"/>
+    </w:p>
+    <w:p>
+      <w:pPr>
+        <w:pStyle w:val="Textoindependiente"/>
+        <w:numPr>
+          <w:ilvl w:val="0"/>
+          <w:numId w:val="8"/>
+        </w:numPr>
+        <w:spacing w:before="2"/>
+        <w:jc w:val="both"/>
+      </w:pPr>
+      <w:r>
+        <w:t>Sentencia SQL</w:t>
+      </w:r>
+    </w:p>
+    <w:p>
+      <w:pPr>
+        <w:pStyle w:val="Textoindependiente"/>
+        <w:numPr>
+          <w:ilvl w:val="0"/>
+          <w:numId w:val="8"/>
+        </w:numPr>
+        <w:spacing w:before="2"/>
+        <w:jc w:val="both"/>
+      </w:pPr>
+      <w:r>
+        <w:t>Visualización de datos (Bar Chart)</w:t>
+      </w:r>
+    </w:p>
+    <w:p>
+      <w:pPr>
+        <w:pStyle w:val="Textoindependiente"/>
+        <w:spacing w:before="2"/>
+        <w:jc w:val="both"/>
+      </w:pPr>
+    </w:p>
+    <w:p>
+      <w:pPr>
+        <w:pStyle w:val="Textoindependiente"/>
+        <w:spacing w:before="2"/>
+        <w:jc w:val="both"/>
+      </w:pPr>
+    </w:p>
+    <w:p>
+      <w:pPr>
+        <w:pStyle w:val="Textoindependiente"/>
+        <w:spacing w:before="2"/>
+        <w:jc w:val="both"/>
+      </w:pPr>
+    </w:p>
+    <w:p>
+      <w:pPr>
+        <w:pStyle w:val="Textoindependiente"/>
+        <w:spacing w:before="2"/>
+        <w:jc w:val="both"/>
+      </w:pPr>
+    </w:p>
+    <w:p>
+      <w:pPr>
+        <w:pStyle w:val="Textoindependiente"/>
+        <w:spacing w:before="2"/>
+        <w:jc w:val="both"/>
+      </w:pPr>
+    </w:p>
+    <w:p>
+      <w:pPr>
+        <w:pStyle w:val="Textoindependiente"/>
+        <w:spacing w:before="2"/>
+        <w:jc w:val="both"/>
+      </w:pPr>
+    </w:p>
+    <w:p>
+      <w:pPr>
+        <w:pStyle w:val="Textoindependiente"/>
+        <w:spacing w:before="2"/>
+        <w:jc w:val="both"/>
+      </w:pPr>
+    </w:p>
+    <w:p>
+      <w:pPr>
+        <w:pStyle w:val="Textoindependiente"/>
+        <w:spacing w:before="2"/>
+        <w:jc w:val="both"/>
+      </w:pPr>
+    </w:p>
+    <w:p>
+      <w:pPr>
+        <w:pStyle w:val="Textoindependiente"/>
+        <w:spacing w:before="2"/>
+        <w:jc w:val="both"/>
+      </w:pPr>
+    </w:p>
+    <w:p>
+      <w:pPr>
+        <w:pStyle w:val="Textoindependiente"/>
+        <w:spacing w:before="2"/>
+        <w:jc w:val="both"/>
+      </w:pPr>
+    </w:p>
+    <w:p>
+      <w:pPr>
+        <w:pStyle w:val="Textoindependiente"/>
+        <w:spacing w:before="2"/>
+        <w:jc w:val="both"/>
+      </w:pPr>
+    </w:p>
+    <w:p>
+      <w:pPr>
+        <w:pStyle w:val="Textoindependiente"/>
+        <w:spacing w:before="2"/>
+        <w:jc w:val="both"/>
+      </w:pPr>
+    </w:p>
+    <w:p>
+      <w:pPr>
+        <w:pStyle w:val="Textoindependiente"/>
+        <w:spacing w:before="2"/>
+        <w:jc w:val="both"/>
+      </w:pPr>
+    </w:p>
+    <w:p>
+      <w:pPr>
+        <w:pStyle w:val="Textoindependiente"/>
+        <w:spacing w:before="2"/>
+        <w:jc w:val="both"/>
+      </w:pPr>
+    </w:p>
+    <w:p>
+      <w:pPr>
+        <w:pStyle w:val="Textoindependiente"/>
+        <w:spacing w:before="2"/>
+        <w:jc w:val="both"/>
+      </w:pPr>
+    </w:p>
+    <w:p>
+      <w:pPr>
+        <w:pStyle w:val="Textoindependiente"/>
+        <w:spacing w:before="2"/>
+        <w:jc w:val="both"/>
+      </w:pPr>
+    </w:p>
+    <w:p>
+      <w:pPr>
+        <w:pStyle w:val="Textoindependiente"/>
+        <w:spacing w:before="2"/>
+        <w:jc w:val="both"/>
+      </w:pPr>
+    </w:p>
+    <w:p>
+      <w:pPr>
+        <w:pStyle w:val="Textoindependiente"/>
+        <w:spacing w:before="2"/>
+        <w:jc w:val="both"/>
+      </w:pPr>
+    </w:p>
+    <w:p>
+      <w:pPr>
+        <w:pStyle w:val="Textoindependiente"/>
+        <w:spacing w:before="2"/>
+        <w:jc w:val="both"/>
+      </w:pPr>
+    </w:p>
+    <w:p>
+      <w:pPr>
+        <w:pStyle w:val="Textoindependiente"/>
+        <w:spacing w:before="2"/>
+        <w:jc w:val="both"/>
+      </w:pPr>
+    </w:p>
+    <w:p>
+      <w:pPr>
+        <w:pStyle w:val="Textoindependiente"/>
+        <w:spacing w:before="2"/>
+        <w:jc w:val="both"/>
+      </w:pPr>
+    </w:p>
+    <w:p>
+      <w:pPr>
+        <w:pStyle w:val="Textoindependiente"/>
+        <w:spacing w:before="2"/>
+        <w:jc w:val="both"/>
+      </w:pPr>
+    </w:p>
+    <w:p>
+      <w:pPr>
+        <w:pStyle w:val="Textoindependiente"/>
+        <w:spacing w:before="2"/>
+        <w:jc w:val="both"/>
+      </w:pPr>
+    </w:p>
+    <w:p>
+      <w:pPr>
+        <w:pStyle w:val="Textoindependiente"/>
+        <w:spacing w:before="2"/>
+        <w:jc w:val="both"/>
+      </w:pPr>
+    </w:p>
+    <w:p>
+      <w:pPr>
+        <w:pStyle w:val="Textoindependiente"/>
+        <w:spacing w:before="2"/>
+        <w:jc w:val="both"/>
+      </w:pPr>
     </w:p>
     <w:sectPr>
       <w:pgSz w:w="12250" w:h="15840"/>
@@ -2984,6 +4575,362 @@
     </w:lvl>
   </w:abstractNum>
   <w:abstractNum w:abstractNumId="1" w15:restartNumberingAfterBreak="0">
+    <w:nsid w:val="0C111BAE"/>
+    <w:multiLevelType w:val="hybridMultilevel"/>
+    <w:tmpl w:val="50680116"/>
+    <w:lvl w:ilvl="0" w:tplc="300A0019">
+      <w:start w:val="1"/>
+      <w:numFmt w:val="lowerLetter"/>
+      <w:lvlText w:val="%1."/>
+      <w:lvlJc w:val="left"/>
+      <w:pPr>
+        <w:ind w:left="1080" w:hanging="360"/>
+      </w:pPr>
+      <w:rPr>
+        <w:rFonts w:hint="default"/>
+      </w:rPr>
+    </w:lvl>
+    <w:lvl w:ilvl="1" w:tplc="300A0019" w:tentative="1">
+      <w:start w:val="1"/>
+      <w:numFmt w:val="lowerLetter"/>
+      <w:lvlText w:val="%2."/>
+      <w:lvlJc w:val="left"/>
+      <w:pPr>
+        <w:ind w:left="1800" w:hanging="360"/>
+      </w:pPr>
+    </w:lvl>
+    <w:lvl w:ilvl="2" w:tplc="300A001B" w:tentative="1">
+      <w:start w:val="1"/>
+      <w:numFmt w:val="lowerRoman"/>
+      <w:lvlText w:val="%3."/>
+      <w:lvlJc w:val="right"/>
+      <w:pPr>
+        <w:ind w:left="2520" w:hanging="180"/>
+      </w:pPr>
+    </w:lvl>
+    <w:lvl w:ilvl="3" w:tplc="300A000F" w:tentative="1">
+      <w:start w:val="1"/>
+      <w:numFmt w:val="decimal"/>
+      <w:lvlText w:val="%4."/>
+      <w:lvlJc w:val="left"/>
+      <w:pPr>
+        <w:ind w:left="3240" w:hanging="360"/>
+      </w:pPr>
+    </w:lvl>
+    <w:lvl w:ilvl="4" w:tplc="300A0019" w:tentative="1">
+      <w:start w:val="1"/>
+      <w:numFmt w:val="lowerLetter"/>
+      <w:lvlText w:val="%5."/>
+      <w:lvlJc w:val="left"/>
+      <w:pPr>
+        <w:ind w:left="3960" w:hanging="360"/>
+      </w:pPr>
+    </w:lvl>
+    <w:lvl w:ilvl="5" w:tplc="300A001B" w:tentative="1">
+      <w:start w:val="1"/>
+      <w:numFmt w:val="lowerRoman"/>
+      <w:lvlText w:val="%6."/>
+      <w:lvlJc w:val="right"/>
+      <w:pPr>
+        <w:ind w:left="4680" w:hanging="180"/>
+      </w:pPr>
+    </w:lvl>
+    <w:lvl w:ilvl="6" w:tplc="300A000F" w:tentative="1">
+      <w:start w:val="1"/>
+      <w:numFmt w:val="decimal"/>
+      <w:lvlText w:val="%7."/>
+      <w:lvlJc w:val="left"/>
+      <w:pPr>
+        <w:ind w:left="5400" w:hanging="360"/>
+      </w:pPr>
+    </w:lvl>
+    <w:lvl w:ilvl="7" w:tplc="300A0019" w:tentative="1">
+      <w:start w:val="1"/>
+      <w:numFmt w:val="lowerLetter"/>
+      <w:lvlText w:val="%8."/>
+      <w:lvlJc w:val="left"/>
+      <w:pPr>
+        <w:ind w:left="6120" w:hanging="360"/>
+      </w:pPr>
+    </w:lvl>
+    <w:lvl w:ilvl="8" w:tplc="300A001B" w:tentative="1">
+      <w:start w:val="1"/>
+      <w:numFmt w:val="lowerRoman"/>
+      <w:lvlText w:val="%9."/>
+      <w:lvlJc w:val="right"/>
+      <w:pPr>
+        <w:ind w:left="6840" w:hanging="180"/>
+      </w:pPr>
+    </w:lvl>
+  </w:abstractNum>
+  <w:abstractNum w:abstractNumId="2" w15:restartNumberingAfterBreak="0">
+    <w:nsid w:val="2B686C8D"/>
+    <w:multiLevelType w:val="hybridMultilevel"/>
+    <w:tmpl w:val="FEF46BCE"/>
+    <w:lvl w:ilvl="0" w:tplc="B8ECCD5C">
+      <w:start w:val="1"/>
+      <w:numFmt w:val="lowerLetter"/>
+      <w:lvlText w:val="%1."/>
+      <w:lvlJc w:val="left"/>
+      <w:pPr>
+        <w:ind w:left="1080" w:hanging="360"/>
+      </w:pPr>
+      <w:rPr>
+        <w:rFonts w:hint="default"/>
+      </w:rPr>
+    </w:lvl>
+    <w:lvl w:ilvl="1" w:tplc="300A0019" w:tentative="1">
+      <w:start w:val="1"/>
+      <w:numFmt w:val="lowerLetter"/>
+      <w:lvlText w:val="%2."/>
+      <w:lvlJc w:val="left"/>
+      <w:pPr>
+        <w:ind w:left="1800" w:hanging="360"/>
+      </w:pPr>
+    </w:lvl>
+    <w:lvl w:ilvl="2" w:tplc="300A001B" w:tentative="1">
+      <w:start w:val="1"/>
+      <w:numFmt w:val="lowerRoman"/>
+      <w:lvlText w:val="%3."/>
+      <w:lvlJc w:val="right"/>
+      <w:pPr>
+        <w:ind w:left="2520" w:hanging="180"/>
+      </w:pPr>
+    </w:lvl>
+    <w:lvl w:ilvl="3" w:tplc="300A000F" w:tentative="1">
+      <w:start w:val="1"/>
+      <w:numFmt w:val="decimal"/>
+      <w:lvlText w:val="%4."/>
+      <w:lvlJc w:val="left"/>
+      <w:pPr>
+        <w:ind w:left="3240" w:hanging="360"/>
+      </w:pPr>
+    </w:lvl>
+    <w:lvl w:ilvl="4" w:tplc="300A0019" w:tentative="1">
+      <w:start w:val="1"/>
+      <w:numFmt w:val="lowerLetter"/>
+      <w:lvlText w:val="%5."/>
+      <w:lvlJc w:val="left"/>
+      <w:pPr>
+        <w:ind w:left="3960" w:hanging="360"/>
+      </w:pPr>
+    </w:lvl>
+    <w:lvl w:ilvl="5" w:tplc="300A001B" w:tentative="1">
+      <w:start w:val="1"/>
+      <w:numFmt w:val="lowerRoman"/>
+      <w:lvlText w:val="%6."/>
+      <w:lvlJc w:val="right"/>
+      <w:pPr>
+        <w:ind w:left="4680" w:hanging="180"/>
+      </w:pPr>
+    </w:lvl>
+    <w:lvl w:ilvl="6" w:tplc="300A000F" w:tentative="1">
+      <w:start w:val="1"/>
+      <w:numFmt w:val="decimal"/>
+      <w:lvlText w:val="%7."/>
+      <w:lvlJc w:val="left"/>
+      <w:pPr>
+        <w:ind w:left="5400" w:hanging="360"/>
+      </w:pPr>
+    </w:lvl>
+    <w:lvl w:ilvl="7" w:tplc="300A0019" w:tentative="1">
+      <w:start w:val="1"/>
+      <w:numFmt w:val="lowerLetter"/>
+      <w:lvlText w:val="%8."/>
+      <w:lvlJc w:val="left"/>
+      <w:pPr>
+        <w:ind w:left="6120" w:hanging="360"/>
+      </w:pPr>
+    </w:lvl>
+    <w:lvl w:ilvl="8" w:tplc="300A001B" w:tentative="1">
+      <w:start w:val="1"/>
+      <w:numFmt w:val="lowerRoman"/>
+      <w:lvlText w:val="%9."/>
+      <w:lvlJc w:val="right"/>
+      <w:pPr>
+        <w:ind w:left="6840" w:hanging="180"/>
+      </w:pPr>
+    </w:lvl>
+  </w:abstractNum>
+  <w:abstractNum w:abstractNumId="3" w15:restartNumberingAfterBreak="0">
+    <w:nsid w:val="2E634F5D"/>
+    <w:multiLevelType w:val="hybridMultilevel"/>
+    <w:tmpl w:val="D7043B70"/>
+    <w:lvl w:ilvl="0" w:tplc="300A0019">
+      <w:start w:val="1"/>
+      <w:numFmt w:val="lowerLetter"/>
+      <w:lvlText w:val="%1."/>
+      <w:lvlJc w:val="left"/>
+      <w:pPr>
+        <w:ind w:left="1080" w:hanging="360"/>
+      </w:pPr>
+      <w:rPr>
+        <w:rFonts w:hint="default"/>
+      </w:rPr>
+    </w:lvl>
+    <w:lvl w:ilvl="1" w:tplc="300A0019" w:tentative="1">
+      <w:start w:val="1"/>
+      <w:numFmt w:val="lowerLetter"/>
+      <w:lvlText w:val="%2."/>
+      <w:lvlJc w:val="left"/>
+      <w:pPr>
+        <w:ind w:left="1800" w:hanging="360"/>
+      </w:pPr>
+    </w:lvl>
+    <w:lvl w:ilvl="2" w:tplc="300A001B" w:tentative="1">
+      <w:start w:val="1"/>
+      <w:numFmt w:val="lowerRoman"/>
+      <w:lvlText w:val="%3."/>
+      <w:lvlJc w:val="right"/>
+      <w:pPr>
+        <w:ind w:left="2520" w:hanging="180"/>
+      </w:pPr>
+    </w:lvl>
+    <w:lvl w:ilvl="3" w:tplc="300A000F" w:tentative="1">
+      <w:start w:val="1"/>
+      <w:numFmt w:val="decimal"/>
+      <w:lvlText w:val="%4."/>
+      <w:lvlJc w:val="left"/>
+      <w:pPr>
+        <w:ind w:left="3240" w:hanging="360"/>
+      </w:pPr>
+    </w:lvl>
+    <w:lvl w:ilvl="4" w:tplc="300A0019" w:tentative="1">
+      <w:start w:val="1"/>
+      <w:numFmt w:val="lowerLetter"/>
+      <w:lvlText w:val="%5."/>
+      <w:lvlJc w:val="left"/>
+      <w:pPr>
+        <w:ind w:left="3960" w:hanging="360"/>
+      </w:pPr>
+    </w:lvl>
+    <w:lvl w:ilvl="5" w:tplc="300A001B" w:tentative="1">
+      <w:start w:val="1"/>
+      <w:numFmt w:val="lowerRoman"/>
+      <w:lvlText w:val="%6."/>
+      <w:lvlJc w:val="right"/>
+      <w:pPr>
+        <w:ind w:left="4680" w:hanging="180"/>
+      </w:pPr>
+    </w:lvl>
+    <w:lvl w:ilvl="6" w:tplc="300A000F" w:tentative="1">
+      <w:start w:val="1"/>
+      <w:numFmt w:val="decimal"/>
+      <w:lvlText w:val="%7."/>
+      <w:lvlJc w:val="left"/>
+      <w:pPr>
+        <w:ind w:left="5400" w:hanging="360"/>
+      </w:pPr>
+    </w:lvl>
+    <w:lvl w:ilvl="7" w:tplc="300A0019" w:tentative="1">
+      <w:start w:val="1"/>
+      <w:numFmt w:val="lowerLetter"/>
+      <w:lvlText w:val="%8."/>
+      <w:lvlJc w:val="left"/>
+      <w:pPr>
+        <w:ind w:left="6120" w:hanging="360"/>
+      </w:pPr>
+    </w:lvl>
+    <w:lvl w:ilvl="8" w:tplc="300A001B" w:tentative="1">
+      <w:start w:val="1"/>
+      <w:numFmt w:val="lowerRoman"/>
+      <w:lvlText w:val="%9."/>
+      <w:lvlJc w:val="right"/>
+      <w:pPr>
+        <w:ind w:left="6840" w:hanging="180"/>
+      </w:pPr>
+    </w:lvl>
+  </w:abstractNum>
+  <w:abstractNum w:abstractNumId="4" w15:restartNumberingAfterBreak="0">
+    <w:nsid w:val="32F940D7"/>
+    <w:multiLevelType w:val="hybridMultilevel"/>
+    <w:tmpl w:val="1ACC8234"/>
+    <w:lvl w:ilvl="0" w:tplc="300A000F">
+      <w:start w:val="1"/>
+      <w:numFmt w:val="decimal"/>
+      <w:lvlText w:val="%1."/>
+      <w:lvlJc w:val="left"/>
+      <w:pPr>
+        <w:ind w:left="720" w:hanging="360"/>
+      </w:pPr>
+      <w:rPr>
+        <w:rFonts w:hint="default"/>
+      </w:rPr>
+    </w:lvl>
+    <w:lvl w:ilvl="1" w:tplc="300A0019" w:tentative="1">
+      <w:start w:val="1"/>
+      <w:numFmt w:val="lowerLetter"/>
+      <w:lvlText w:val="%2."/>
+      <w:lvlJc w:val="left"/>
+      <w:pPr>
+        <w:ind w:left="1440" w:hanging="360"/>
+      </w:pPr>
+    </w:lvl>
+    <w:lvl w:ilvl="2" w:tplc="300A001B" w:tentative="1">
+      <w:start w:val="1"/>
+      <w:numFmt w:val="lowerRoman"/>
+      <w:lvlText w:val="%3."/>
+      <w:lvlJc w:val="right"/>
+      <w:pPr>
+        <w:ind w:left="2160" w:hanging="180"/>
+      </w:pPr>
+    </w:lvl>
+    <w:lvl w:ilvl="3" w:tplc="300A000F" w:tentative="1">
+      <w:start w:val="1"/>
+      <w:numFmt w:val="decimal"/>
+      <w:lvlText w:val="%4."/>
+      <w:lvlJc w:val="left"/>
+      <w:pPr>
+        <w:ind w:left="2880" w:hanging="360"/>
+      </w:pPr>
+    </w:lvl>
+    <w:lvl w:ilvl="4" w:tplc="300A0019" w:tentative="1">
+      <w:start w:val="1"/>
+      <w:numFmt w:val="lowerLetter"/>
+      <w:lvlText w:val="%5."/>
+      <w:lvlJc w:val="left"/>
+      <w:pPr>
+        <w:ind w:left="3600" w:hanging="360"/>
+      </w:pPr>
+    </w:lvl>
+    <w:lvl w:ilvl="5" w:tplc="300A001B" w:tentative="1">
+      <w:start w:val="1"/>
+      <w:numFmt w:val="lowerRoman"/>
+      <w:lvlText w:val="%6."/>
+      <w:lvlJc w:val="right"/>
+      <w:pPr>
+        <w:ind w:left="4320" w:hanging="180"/>
+      </w:pPr>
+    </w:lvl>
+    <w:lvl w:ilvl="6" w:tplc="300A000F" w:tentative="1">
+      <w:start w:val="1"/>
+      <w:numFmt w:val="decimal"/>
+      <w:lvlText w:val="%7."/>
+      <w:lvlJc w:val="left"/>
+      <w:pPr>
+        <w:ind w:left="5040" w:hanging="360"/>
+      </w:pPr>
+    </w:lvl>
+    <w:lvl w:ilvl="7" w:tplc="300A0019" w:tentative="1">
+      <w:start w:val="1"/>
+      <w:numFmt w:val="lowerLetter"/>
+      <w:lvlText w:val="%8."/>
+      <w:lvlJc w:val="left"/>
+      <w:pPr>
+        <w:ind w:left="5760" w:hanging="360"/>
+      </w:pPr>
+    </w:lvl>
+    <w:lvl w:ilvl="8" w:tplc="300A001B" w:tentative="1">
+      <w:start w:val="1"/>
+      <w:numFmt w:val="lowerRoman"/>
+      <w:lvlText w:val="%9."/>
+      <w:lvlJc w:val="right"/>
+      <w:pPr>
+        <w:ind w:left="6480" w:hanging="180"/>
+      </w:pPr>
+    </w:lvl>
+  </w:abstractNum>
+  <w:abstractNum w:abstractNumId="5" w15:restartNumberingAfterBreak="0">
     <w:nsid w:val="398E2E71"/>
     <w:multiLevelType w:val="hybridMultilevel"/>
     <w:tmpl w:val="E8AE0672"/>
@@ -3096,7 +5043,7 @@
       </w:rPr>
     </w:lvl>
   </w:abstractNum>
-  <w:abstractNum w:abstractNumId="2" w15:restartNumberingAfterBreak="0">
+  <w:abstractNum w:abstractNumId="6" w15:restartNumberingAfterBreak="0">
     <w:nsid w:val="509A744B"/>
     <w:multiLevelType w:val="hybridMultilevel"/>
     <w:tmpl w:val="5F2EF9DE"/>
@@ -3182,7 +5129,7 @@
       </w:pPr>
     </w:lvl>
   </w:abstractNum>
-  <w:abstractNum w:abstractNumId="3" w15:restartNumberingAfterBreak="0">
+  <w:abstractNum w:abstractNumId="7" w15:restartNumberingAfterBreak="0">
     <w:nsid w:val="71A47038"/>
     <w:multiLevelType w:val="hybridMultilevel"/>
     <w:tmpl w:val="B4360760"/>
@@ -3296,16 +5243,28 @@
     </w:lvl>
   </w:abstractNum>
   <w:num w:numId="1">
-    <w:abstractNumId w:val="3"/>
+    <w:abstractNumId w:val="7"/>
   </w:num>
   <w:num w:numId="2">
-    <w:abstractNumId w:val="2"/>
+    <w:abstractNumId w:val="6"/>
   </w:num>
   <w:num w:numId="3">
     <w:abstractNumId w:val="0"/>
   </w:num>
   <w:num w:numId="4">
+    <w:abstractNumId w:val="5"/>
+  </w:num>
+  <w:num w:numId="5">
+    <w:abstractNumId w:val="4"/>
+  </w:num>
+  <w:num w:numId="6">
     <w:abstractNumId w:val="1"/>
+  </w:num>
+  <w:num w:numId="7">
+    <w:abstractNumId w:val="3"/>
+  </w:num>
+  <w:num w:numId="8">
+    <w:abstractNumId w:val="2"/>
   </w:num>
 </w:numbering>
 </file>

</xml_diff>

<commit_message>
Agregacion del resultado del query drill down
</commit_message>
<xml_diff>
--- a/Manual/Manual de Usuario G8.docx
+++ b/Manual/Manual de Usuario G8.docx
@@ -3647,80 +3647,30 @@
     <w:p>
       <w:pPr>
         <w:pStyle w:val="Textoindependiente"/>
-        <w:spacing w:before="2"/>
-        <w:jc w:val="both"/>
-      </w:pPr>
-    </w:p>
-    <w:p>
-      <w:pPr>
-        <w:pStyle w:val="Textoindependiente"/>
-        <w:spacing w:before="2"/>
-        <w:jc w:val="both"/>
-      </w:pPr>
-    </w:p>
-    <w:p>
-      <w:pPr>
-        <w:pStyle w:val="Ttulo2"/>
-      </w:pPr>
-      <w:r>
-        <w:t>Reportes</w:t>
-      </w:r>
-    </w:p>
-    <w:p>
-      <w:pPr>
-        <w:pStyle w:val="Textoindependiente"/>
-        <w:spacing w:before="2"/>
-        <w:jc w:val="both"/>
-      </w:pPr>
-    </w:p>
-    <w:p>
-      <w:pPr>
-        <w:pStyle w:val="Textoindependiente"/>
         <w:numPr>
           <w:ilvl w:val="0"/>
-          <w:numId w:val="5"/>
+          <w:numId w:val="9"/>
         </w:numPr>
         <w:spacing w:before="2"/>
         <w:jc w:val="both"/>
       </w:pPr>
       <w:r>
-        <w:t>Roll-up</w:t>
-      </w:r>
-    </w:p>
-    <w:p>
-      <w:pPr>
-        <w:pStyle w:val="Textoindependiente"/>
-        <w:spacing w:before="2"/>
-        <w:jc w:val="both"/>
-      </w:pPr>
-    </w:p>
-    <w:p>
-      <w:pPr>
-        <w:pStyle w:val="Textoindependiente"/>
-        <w:numPr>
-          <w:ilvl w:val="0"/>
-          <w:numId w:val="6"/>
-        </w:numPr>
-        <w:spacing w:before="2"/>
-        <w:jc w:val="both"/>
-      </w:pPr>
-      <w:r>
         <w:rPr>
           <w:noProof/>
         </w:rPr>
         <w:drawing>
-          <wp:anchor distT="0" distB="0" distL="114300" distR="114300" simplePos="0" relativeHeight="251665408" behindDoc="0" locked="0" layoutInCell="1" allowOverlap="1" wp14:anchorId="72FAE2F6" wp14:editId="603635A6">
+          <wp:anchor distT="0" distB="0" distL="114300" distR="114300" simplePos="0" relativeHeight="251668480" behindDoc="0" locked="0" layoutInCell="1" allowOverlap="1" wp14:anchorId="5A112F80" wp14:editId="2D677415">
             <wp:simplePos x="0" y="0"/>
             <wp:positionH relativeFrom="margin">
-              <wp:align>right</wp:align>
+              <wp:align>center</wp:align>
             </wp:positionH>
             <wp:positionV relativeFrom="paragraph">
-              <wp:posOffset>322580</wp:posOffset>
+              <wp:posOffset>334010</wp:posOffset>
             </wp:positionV>
-            <wp:extent cx="5753100" cy="3209925"/>
-            <wp:effectExtent l="19050" t="19050" r="19050" b="28575"/>
+            <wp:extent cx="5403850" cy="2952750"/>
+            <wp:effectExtent l="19050" t="19050" r="25400" b="19050"/>
             <wp:wrapTopAndBottom/>
-            <wp:docPr id="9" name="Imagen 9"/>
+            <wp:docPr id="10" name="Imagen 10"/>
             <wp:cNvGraphicFramePr>
               <a:graphicFrameLocks xmlns:a="http://schemas.openxmlformats.org/drawingml/2006/main" noChangeAspect="1"/>
             </wp:cNvGraphicFramePr>
@@ -3728,7 +3678,7 @@
               <a:graphicData uri="http://schemas.openxmlformats.org/drawingml/2006/picture">
                 <pic:pic xmlns:pic="http://schemas.openxmlformats.org/drawingml/2006/picture">
                   <pic:nvPicPr>
-                    <pic:cNvPr id="0" name="Picture 7"/>
+                    <pic:cNvPr id="0" name="Picture 1"/>
                     <pic:cNvPicPr>
                       <a:picLocks noChangeAspect="1" noChangeArrowheads="1"/>
                     </pic:cNvPicPr>
@@ -3749,7 +3699,7 @@
                   <pic:spPr bwMode="auto">
                     <a:xfrm>
                       <a:off x="0" y="0"/>
-                      <a:ext cx="5753100" cy="3209925"/>
+                      <a:ext cx="5403850" cy="2952750"/>
                     </a:xfrm>
                     <a:prstGeom prst="rect">
                       <a:avLst/>
@@ -3774,105 +3724,1202 @@
         </w:drawing>
       </w:r>
       <w:r>
+        <w:t>Selección de un modelo existente.</w:t>
+      </w:r>
+    </w:p>
+    <w:p>
+      <w:pPr>
+        <w:pStyle w:val="Textoindependiente"/>
+        <w:spacing w:before="2"/>
+        <w:jc w:val="both"/>
+      </w:pPr>
+    </w:p>
+    <w:p>
+      <w:pPr>
+        <w:pStyle w:val="Textoindependiente"/>
+        <w:numPr>
+          <w:ilvl w:val="0"/>
+          <w:numId w:val="9"/>
+        </w:numPr>
+        <w:spacing w:before="2"/>
+        <w:jc w:val="both"/>
+      </w:pPr>
+      <w:r>
         <w:rPr>
           <w:noProof/>
         </w:rPr>
-        <w:t>Sentencia</w:t>
-      </w:r>
-      <w:r>
-        <w:t xml:space="preserve"> SQL</w:t>
-      </w:r>
-    </w:p>
-    <w:p>
-      <w:pPr>
-        <w:pStyle w:val="Textoindependiente"/>
-        <w:spacing w:before="2"/>
-        <w:jc w:val="both"/>
-      </w:pPr>
-    </w:p>
-    <w:p>
-      <w:pPr>
-        <w:pStyle w:val="Textoindependiente"/>
-        <w:spacing w:before="2"/>
-        <w:jc w:val="both"/>
-      </w:pPr>
-    </w:p>
-    <w:p>
-      <w:pPr>
-        <w:pStyle w:val="Textoindependiente"/>
-        <w:spacing w:before="2"/>
-        <w:jc w:val="both"/>
-      </w:pPr>
-    </w:p>
-    <w:p>
-      <w:pPr>
-        <w:pStyle w:val="Textoindependiente"/>
-        <w:spacing w:before="2"/>
-        <w:jc w:val="both"/>
-      </w:pPr>
-    </w:p>
-    <w:p>
-      <w:pPr>
-        <w:pStyle w:val="Textoindependiente"/>
-        <w:spacing w:before="2"/>
-        <w:jc w:val="both"/>
-      </w:pPr>
-    </w:p>
-    <w:p>
-      <w:pPr>
-        <w:pStyle w:val="Textoindependiente"/>
-        <w:spacing w:before="2"/>
-        <w:jc w:val="both"/>
-      </w:pPr>
-    </w:p>
-    <w:p>
-      <w:pPr>
-        <w:pStyle w:val="Textoindependiente"/>
-        <w:spacing w:before="2"/>
-        <w:jc w:val="both"/>
-      </w:pPr>
-    </w:p>
-    <w:p>
-      <w:pPr>
-        <w:pStyle w:val="Textoindependiente"/>
-        <w:spacing w:before="2"/>
-        <w:jc w:val="both"/>
-      </w:pPr>
-    </w:p>
-    <w:p>
-      <w:pPr>
-        <w:pStyle w:val="Textoindependiente"/>
-        <w:spacing w:before="2"/>
-        <w:jc w:val="both"/>
-      </w:pPr>
-    </w:p>
-    <w:p>
-      <w:pPr>
-        <w:pStyle w:val="Textoindependiente"/>
-        <w:spacing w:before="2"/>
-        <w:jc w:val="both"/>
-      </w:pPr>
-    </w:p>
-    <w:p>
-      <w:pPr>
-        <w:pStyle w:val="Textoindependiente"/>
-        <w:spacing w:before="2"/>
-        <w:jc w:val="both"/>
-      </w:pPr>
-    </w:p>
-    <w:p>
-      <w:pPr>
-        <w:pStyle w:val="Textoindependiente"/>
-        <w:spacing w:before="2"/>
-        <w:jc w:val="both"/>
-      </w:pPr>
-    </w:p>
-    <w:p>
-      <w:pPr>
-        <w:pStyle w:val="Textoindependiente"/>
-        <w:spacing w:before="2"/>
-        <w:jc w:val="both"/>
-      </w:pPr>
+        <w:drawing>
+          <wp:anchor distT="0" distB="0" distL="114300" distR="114300" simplePos="0" relativeHeight="251669504" behindDoc="0" locked="0" layoutInCell="1" allowOverlap="1" wp14:anchorId="28F361E7" wp14:editId="3D8AB6D5">
+            <wp:simplePos x="0" y="0"/>
+            <wp:positionH relativeFrom="margin">
+              <wp:align>center</wp:align>
+            </wp:positionH>
+            <wp:positionV relativeFrom="paragraph">
+              <wp:posOffset>492760</wp:posOffset>
+            </wp:positionV>
+            <wp:extent cx="5339715" cy="3150870"/>
+            <wp:effectExtent l="19050" t="19050" r="13335" b="11430"/>
+            <wp:wrapTopAndBottom/>
+            <wp:docPr id="14" name="Imagen 14"/>
+            <wp:cNvGraphicFramePr>
+              <a:graphicFrameLocks xmlns:a="http://schemas.openxmlformats.org/drawingml/2006/main" noChangeAspect="1"/>
+            </wp:cNvGraphicFramePr>
+            <a:graphic xmlns:a="http://schemas.openxmlformats.org/drawingml/2006/main">
+              <a:graphicData uri="http://schemas.openxmlformats.org/drawingml/2006/picture">
+                <pic:pic xmlns:pic="http://schemas.openxmlformats.org/drawingml/2006/picture">
+                  <pic:nvPicPr>
+                    <pic:cNvPr id="0" name="Picture 2"/>
+                    <pic:cNvPicPr>
+                      <a:picLocks noChangeAspect="1" noChangeArrowheads="1"/>
+                    </pic:cNvPicPr>
+                  </pic:nvPicPr>
+                  <pic:blipFill rotWithShape="1">
+                    <a:blip r:embed="rId15">
+                      <a:extLst>
+                        <a:ext uri="{28A0092B-C50C-407E-A947-70E740481C1C}">
+                          <a14:useLocalDpi xmlns:a14="http://schemas.microsoft.com/office/drawing/2010/main" val="0"/>
+                        </a:ext>
+                      </a:extLst>
+                    </a:blip>
+                    <a:srcRect t="1653"/>
+                    <a:stretch/>
+                  </pic:blipFill>
+                  <pic:spPr bwMode="auto">
+                    <a:xfrm>
+                      <a:off x="0" y="0"/>
+                      <a:ext cx="5339715" cy="3150870"/>
+                    </a:xfrm>
+                    <a:prstGeom prst="rect">
+                      <a:avLst/>
+                    </a:prstGeom>
+                    <a:noFill/>
+                    <a:ln>
+                      <a:solidFill>
+                        <a:schemeClr val="tx1"/>
+                      </a:solidFill>
+                    </a:ln>
+                    <a:extLst>
+                      <a:ext uri="{53640926-AAD7-44D8-BBD7-CCE9431645EC}">
+                        <a14:shadowObscured xmlns:a14="http://schemas.microsoft.com/office/drawing/2010/main"/>
+                      </a:ext>
+                    </a:extLst>
+                  </pic:spPr>
+                </pic:pic>
+              </a:graphicData>
+            </a:graphic>
+            <wp14:sizeRelH relativeFrom="page">
+              <wp14:pctWidth>0</wp14:pctWidth>
+            </wp14:sizeRelH>
+            <wp14:sizeRelV relativeFrom="page">
+              <wp14:pctHeight>0</wp14:pctHeight>
+            </wp14:sizeRelV>
+          </wp:anchor>
+        </w:drawing>
+      </w:r>
+      <w:r>
+        <w:t xml:space="preserve">Agregación de las dimensiones (33 dimensiones seleccionadas). Se omitieron las dimensiones de la tabla </w:t>
+      </w:r>
+      <w:proofErr w:type="spellStart"/>
+      <w:r>
+        <w:t>Currency</w:t>
+      </w:r>
+      <w:proofErr w:type="spellEnd"/>
+      <w:r>
+        <w:t xml:space="preserve"> y </w:t>
+      </w:r>
+      <w:proofErr w:type="spellStart"/>
+      <w:r>
+        <w:t>Geography</w:t>
+      </w:r>
+      <w:proofErr w:type="spellEnd"/>
+      <w:r>
+        <w:t>.</w:t>
+      </w:r>
+    </w:p>
+    <w:p>
+      <w:pPr>
+        <w:pStyle w:val="Textoindependiente"/>
+        <w:spacing w:before="2"/>
+        <w:jc w:val="both"/>
+      </w:pPr>
+      <w:r>
+        <w:rPr>
+          <w:noProof/>
+        </w:rPr>
+        <w:lastRenderedPageBreak/>
+        <w:drawing>
+          <wp:anchor distT="0" distB="0" distL="114300" distR="114300" simplePos="0" relativeHeight="251670528" behindDoc="0" locked="0" layoutInCell="1" allowOverlap="1" wp14:anchorId="066BA6D4" wp14:editId="08C6974A">
+            <wp:simplePos x="0" y="0"/>
+            <wp:positionH relativeFrom="margin">
+              <wp:align>center</wp:align>
+            </wp:positionH>
+            <wp:positionV relativeFrom="paragraph">
+              <wp:posOffset>342900</wp:posOffset>
+            </wp:positionV>
+            <wp:extent cx="5257165" cy="3152775"/>
+            <wp:effectExtent l="19050" t="19050" r="19685" b="28575"/>
+            <wp:wrapTopAndBottom/>
+            <wp:docPr id="15" name="Imagen 15"/>
+            <wp:cNvGraphicFramePr>
+              <a:graphicFrameLocks xmlns:a="http://schemas.openxmlformats.org/drawingml/2006/main" noChangeAspect="1"/>
+            </wp:cNvGraphicFramePr>
+            <a:graphic xmlns:a="http://schemas.openxmlformats.org/drawingml/2006/main">
+              <a:graphicData uri="http://schemas.openxmlformats.org/drawingml/2006/picture">
+                <pic:pic xmlns:pic="http://schemas.openxmlformats.org/drawingml/2006/picture">
+                  <pic:nvPicPr>
+                    <pic:cNvPr id="0" name="Picture 3"/>
+                    <pic:cNvPicPr>
+                      <a:picLocks noChangeAspect="1" noChangeArrowheads="1"/>
+                    </pic:cNvPicPr>
+                  </pic:nvPicPr>
+                  <pic:blipFill rotWithShape="1">
+                    <a:blip r:embed="rId16">
+                      <a:extLst>
+                        <a:ext uri="{28A0092B-C50C-407E-A947-70E740481C1C}">
+                          <a14:useLocalDpi xmlns:a14="http://schemas.microsoft.com/office/drawing/2010/main" val="0"/>
+                        </a:ext>
+                      </a:extLst>
+                    </a:blip>
+                    <a:srcRect l="3642" r="3311"/>
+                    <a:stretch/>
+                  </pic:blipFill>
+                  <pic:spPr bwMode="auto">
+                    <a:xfrm>
+                      <a:off x="0" y="0"/>
+                      <a:ext cx="5257165" cy="3152775"/>
+                    </a:xfrm>
+                    <a:prstGeom prst="rect">
+                      <a:avLst/>
+                    </a:prstGeom>
+                    <a:noFill/>
+                    <a:ln>
+                      <a:solidFill>
+                        <a:schemeClr val="tx1"/>
+                      </a:solidFill>
+                    </a:ln>
+                    <a:extLst>
+                      <a:ext uri="{53640926-AAD7-44D8-BBD7-CCE9431645EC}">
+                        <a14:shadowObscured xmlns:a14="http://schemas.microsoft.com/office/drawing/2010/main"/>
+                      </a:ext>
+                    </a:extLst>
+                  </pic:spPr>
+                </pic:pic>
+              </a:graphicData>
+            </a:graphic>
+            <wp14:sizeRelH relativeFrom="page">
+              <wp14:pctWidth>0</wp14:pctWidth>
+            </wp14:sizeRelH>
+            <wp14:sizeRelV relativeFrom="page">
+              <wp14:pctHeight>0</wp14:pctHeight>
+            </wp14:sizeRelV>
+          </wp:anchor>
+        </w:drawing>
+      </w:r>
+    </w:p>
+    <w:p>
+      <w:pPr>
+        <w:pStyle w:val="Textoindependiente"/>
+        <w:spacing w:before="2"/>
+        <w:jc w:val="both"/>
+      </w:pPr>
+    </w:p>
+    <w:p>
+      <w:pPr>
+        <w:pStyle w:val="Textoindependiente"/>
+        <w:spacing w:before="2"/>
+        <w:jc w:val="both"/>
+        <w:rPr>
+          <w:noProof/>
+        </w:rPr>
+      </w:pPr>
+    </w:p>
+    <w:p>
+      <w:pPr>
+        <w:pStyle w:val="Textoindependiente"/>
+        <w:spacing w:before="2"/>
+        <w:jc w:val="both"/>
+      </w:pPr>
+    </w:p>
+    <w:p>
+      <w:pPr>
+        <w:pStyle w:val="Textoindependiente"/>
+        <w:spacing w:before="2"/>
+        <w:jc w:val="both"/>
+      </w:pPr>
+      <w:r>
+        <w:rPr>
+          <w:noProof/>
+        </w:rPr>
+        <w:drawing>
+          <wp:anchor distT="0" distB="0" distL="114300" distR="114300" simplePos="0" relativeHeight="251671552" behindDoc="0" locked="0" layoutInCell="1" allowOverlap="1" wp14:anchorId="55E0B64C" wp14:editId="453BE657">
+            <wp:simplePos x="0" y="0"/>
+            <wp:positionH relativeFrom="margin">
+              <wp:align>right</wp:align>
+            </wp:positionH>
+            <wp:positionV relativeFrom="paragraph">
+              <wp:posOffset>311150</wp:posOffset>
+            </wp:positionV>
+            <wp:extent cx="5562600" cy="3535680"/>
+            <wp:effectExtent l="19050" t="19050" r="19050" b="26670"/>
+            <wp:wrapTopAndBottom/>
+            <wp:docPr id="16" name="Imagen 16"/>
+            <wp:cNvGraphicFramePr>
+              <a:graphicFrameLocks xmlns:a="http://schemas.openxmlformats.org/drawingml/2006/main" noChangeAspect="1"/>
+            </wp:cNvGraphicFramePr>
+            <a:graphic xmlns:a="http://schemas.openxmlformats.org/drawingml/2006/main">
+              <a:graphicData uri="http://schemas.openxmlformats.org/drawingml/2006/picture">
+                <pic:pic xmlns:pic="http://schemas.openxmlformats.org/drawingml/2006/picture">
+                  <pic:nvPicPr>
+                    <pic:cNvPr id="0" name="Picture 4"/>
+                    <pic:cNvPicPr>
+                      <a:picLocks noChangeAspect="1" noChangeArrowheads="1"/>
+                    </pic:cNvPicPr>
+                  </pic:nvPicPr>
+                  <pic:blipFill rotWithShape="1">
+                    <a:blip r:embed="rId17">
+                      <a:extLst>
+                        <a:ext uri="{28A0092B-C50C-407E-A947-70E740481C1C}">
+                          <a14:useLocalDpi xmlns:a14="http://schemas.microsoft.com/office/drawing/2010/main" val="0"/>
+                        </a:ext>
+                      </a:extLst>
+                    </a:blip>
+                    <a:srcRect t="518"/>
+                    <a:stretch/>
+                  </pic:blipFill>
+                  <pic:spPr bwMode="auto">
+                    <a:xfrm>
+                      <a:off x="0" y="0"/>
+                      <a:ext cx="5562600" cy="3535680"/>
+                    </a:xfrm>
+                    <a:prstGeom prst="rect">
+                      <a:avLst/>
+                    </a:prstGeom>
+                    <a:noFill/>
+                    <a:ln>
+                      <a:solidFill>
+                        <a:schemeClr val="tx1"/>
+                      </a:solidFill>
+                    </a:ln>
+                    <a:extLst>
+                      <a:ext uri="{53640926-AAD7-44D8-BBD7-CCE9431645EC}">
+                        <a14:shadowObscured xmlns:a14="http://schemas.microsoft.com/office/drawing/2010/main"/>
+                      </a:ext>
+                    </a:extLst>
+                  </pic:spPr>
+                </pic:pic>
+              </a:graphicData>
+            </a:graphic>
+            <wp14:sizeRelH relativeFrom="page">
+              <wp14:pctWidth>0</wp14:pctWidth>
+            </wp14:sizeRelH>
+            <wp14:sizeRelV relativeFrom="page">
+              <wp14:pctHeight>0</wp14:pctHeight>
+            </wp14:sizeRelV>
+          </wp:anchor>
+        </w:drawing>
+      </w:r>
+    </w:p>
+    <w:p>
+      <w:pPr>
+        <w:pStyle w:val="Textoindependiente"/>
+        <w:spacing w:before="2"/>
+        <w:jc w:val="both"/>
+      </w:pPr>
+    </w:p>
+    <w:p>
+      <w:pPr>
+        <w:pStyle w:val="Textoindependiente"/>
+        <w:spacing w:before="2"/>
+        <w:jc w:val="both"/>
+      </w:pPr>
+    </w:p>
+    <w:p>
+      <w:pPr>
+        <w:pStyle w:val="Textoindependiente"/>
+        <w:spacing w:before="2"/>
+        <w:jc w:val="both"/>
+      </w:pPr>
+    </w:p>
+    <w:p>
+      <w:pPr>
+        <w:pStyle w:val="Textoindependiente"/>
+        <w:spacing w:before="2"/>
+        <w:jc w:val="both"/>
+        <w:rPr>
+          <w:noProof/>
+        </w:rPr>
+      </w:pPr>
+      <w:r>
+        <w:rPr>
+          <w:noProof/>
+        </w:rPr>
+        <w:lastRenderedPageBreak/>
+        <w:drawing>
+          <wp:anchor distT="0" distB="0" distL="114300" distR="114300" simplePos="0" relativeHeight="251672576" behindDoc="0" locked="0" layoutInCell="1" allowOverlap="1" wp14:anchorId="64DB642C" wp14:editId="20A69B54">
+            <wp:simplePos x="0" y="0"/>
+            <wp:positionH relativeFrom="margin">
+              <wp:align>center</wp:align>
+            </wp:positionH>
+            <wp:positionV relativeFrom="paragraph">
+              <wp:posOffset>104775</wp:posOffset>
+            </wp:positionV>
+            <wp:extent cx="5303520" cy="2209800"/>
+            <wp:effectExtent l="19050" t="19050" r="11430" b="19050"/>
+            <wp:wrapTopAndBottom/>
+            <wp:docPr id="17" name="Imagen 17"/>
+            <wp:cNvGraphicFramePr>
+              <a:graphicFrameLocks xmlns:a="http://schemas.openxmlformats.org/drawingml/2006/main" noChangeAspect="1"/>
+            </wp:cNvGraphicFramePr>
+            <a:graphic xmlns:a="http://schemas.openxmlformats.org/drawingml/2006/main">
+              <a:graphicData uri="http://schemas.openxmlformats.org/drawingml/2006/picture">
+                <pic:pic xmlns:pic="http://schemas.openxmlformats.org/drawingml/2006/picture">
+                  <pic:nvPicPr>
+                    <pic:cNvPr id="0" name="Picture 5"/>
+                    <pic:cNvPicPr>
+                      <a:picLocks noChangeAspect="1" noChangeArrowheads="1"/>
+                    </pic:cNvPicPr>
+                  </pic:nvPicPr>
+                  <pic:blipFill rotWithShape="1">
+                    <a:blip r:embed="rId18">
+                      <a:extLst>
+                        <a:ext uri="{28A0092B-C50C-407E-A947-70E740481C1C}">
+                          <a14:useLocalDpi xmlns:a14="http://schemas.microsoft.com/office/drawing/2010/main" val="0"/>
+                        </a:ext>
+                      </a:extLst>
+                    </a:blip>
+                    <a:srcRect l="1160" r="1491" b="3922"/>
+                    <a:stretch/>
+                  </pic:blipFill>
+                  <pic:spPr bwMode="auto">
+                    <a:xfrm>
+                      <a:off x="0" y="0"/>
+                      <a:ext cx="5303520" cy="2209800"/>
+                    </a:xfrm>
+                    <a:prstGeom prst="rect">
+                      <a:avLst/>
+                    </a:prstGeom>
+                    <a:noFill/>
+                    <a:ln>
+                      <a:solidFill>
+                        <a:schemeClr val="tx1"/>
+                      </a:solidFill>
+                    </a:ln>
+                    <a:extLst>
+                      <a:ext uri="{53640926-AAD7-44D8-BBD7-CCE9431645EC}">
+                        <a14:shadowObscured xmlns:a14="http://schemas.microsoft.com/office/drawing/2010/main"/>
+                      </a:ext>
+                    </a:extLst>
+                  </pic:spPr>
+                </pic:pic>
+              </a:graphicData>
+            </a:graphic>
+            <wp14:sizeRelH relativeFrom="page">
+              <wp14:pctWidth>0</wp14:pctWidth>
+            </wp14:sizeRelH>
+            <wp14:sizeRelV relativeFrom="page">
+              <wp14:pctHeight>0</wp14:pctHeight>
+            </wp14:sizeRelV>
+          </wp:anchor>
+        </w:drawing>
+      </w:r>
+    </w:p>
+    <w:p>
+      <w:pPr>
+        <w:pStyle w:val="Textoindependiente"/>
+        <w:spacing w:before="2"/>
+        <w:jc w:val="both"/>
+      </w:pPr>
+    </w:p>
+    <w:p>
+      <w:pPr>
+        <w:pStyle w:val="Textoindependiente"/>
+        <w:spacing w:before="2"/>
+        <w:jc w:val="both"/>
+      </w:pPr>
+    </w:p>
+    <w:p>
+      <w:pPr>
+        <w:pStyle w:val="Textoindependiente"/>
+        <w:numPr>
+          <w:ilvl w:val="0"/>
+          <w:numId w:val="9"/>
+        </w:numPr>
+        <w:spacing w:before="2"/>
+        <w:jc w:val="both"/>
+      </w:pPr>
+      <w:r>
+        <w:t>Agregación de las mediciones.</w:t>
+      </w:r>
+    </w:p>
+    <w:p>
+      <w:pPr>
+        <w:pStyle w:val="Textoindependiente"/>
+        <w:spacing w:before="2"/>
+        <w:jc w:val="both"/>
+      </w:pPr>
+      <w:r>
+        <w:rPr>
+          <w:noProof/>
+        </w:rPr>
+        <w:drawing>
+          <wp:anchor distT="0" distB="0" distL="114300" distR="114300" simplePos="0" relativeHeight="251673600" behindDoc="0" locked="0" layoutInCell="1" allowOverlap="1" wp14:anchorId="0ED0C30B" wp14:editId="3B696C06">
+            <wp:simplePos x="0" y="0"/>
+            <wp:positionH relativeFrom="margin">
+              <wp:align>left</wp:align>
+            </wp:positionH>
+            <wp:positionV relativeFrom="paragraph">
+              <wp:posOffset>217170</wp:posOffset>
+            </wp:positionV>
+            <wp:extent cx="5600700" cy="3629025"/>
+            <wp:effectExtent l="19050" t="19050" r="19050" b="28575"/>
+            <wp:wrapTopAndBottom/>
+            <wp:docPr id="18" name="Imagen 18"/>
+            <wp:cNvGraphicFramePr>
+              <a:graphicFrameLocks xmlns:a="http://schemas.openxmlformats.org/drawingml/2006/main" noChangeAspect="1"/>
+            </wp:cNvGraphicFramePr>
+            <a:graphic xmlns:a="http://schemas.openxmlformats.org/drawingml/2006/main">
+              <a:graphicData uri="http://schemas.openxmlformats.org/drawingml/2006/picture">
+                <pic:pic xmlns:pic="http://schemas.openxmlformats.org/drawingml/2006/picture">
+                  <pic:nvPicPr>
+                    <pic:cNvPr id="0" name="Picture 6"/>
+                    <pic:cNvPicPr>
+                      <a:picLocks noChangeAspect="1" noChangeArrowheads="1"/>
+                    </pic:cNvPicPr>
+                  </pic:nvPicPr>
+                  <pic:blipFill rotWithShape="1">
+                    <a:blip r:embed="rId19">
+                      <a:extLst>
+                        <a:ext uri="{28A0092B-C50C-407E-A947-70E740481C1C}">
+                          <a14:useLocalDpi xmlns:a14="http://schemas.microsoft.com/office/drawing/2010/main" val="0"/>
+                        </a:ext>
+                      </a:extLst>
+                    </a:blip>
+                    <a:srcRect l="994" r="1656"/>
+                    <a:stretch/>
+                  </pic:blipFill>
+                  <pic:spPr bwMode="auto">
+                    <a:xfrm>
+                      <a:off x="0" y="0"/>
+                      <a:ext cx="5600700" cy="3629025"/>
+                    </a:xfrm>
+                    <a:prstGeom prst="rect">
+                      <a:avLst/>
+                    </a:prstGeom>
+                    <a:noFill/>
+                    <a:ln>
+                      <a:solidFill>
+                        <a:schemeClr val="tx1"/>
+                      </a:solidFill>
+                    </a:ln>
+                    <a:extLst>
+                      <a:ext uri="{53640926-AAD7-44D8-BBD7-CCE9431645EC}">
+                        <a14:shadowObscured xmlns:a14="http://schemas.microsoft.com/office/drawing/2010/main"/>
+                      </a:ext>
+                    </a:extLst>
+                  </pic:spPr>
+                </pic:pic>
+              </a:graphicData>
+            </a:graphic>
+            <wp14:sizeRelH relativeFrom="page">
+              <wp14:pctWidth>0</wp14:pctWidth>
+            </wp14:sizeRelH>
+            <wp14:sizeRelV relativeFrom="page">
+              <wp14:pctHeight>0</wp14:pctHeight>
+            </wp14:sizeRelV>
+          </wp:anchor>
+        </w:drawing>
+      </w:r>
+    </w:p>
+    <w:p>
+      <w:pPr>
+        <w:pStyle w:val="Textoindependiente"/>
+        <w:spacing w:before="2"/>
+        <w:jc w:val="both"/>
+      </w:pPr>
+    </w:p>
+    <w:p>
+      <w:pPr>
+        <w:pStyle w:val="Textoindependiente"/>
+        <w:spacing w:before="2"/>
+        <w:jc w:val="both"/>
+      </w:pPr>
+    </w:p>
+    <w:p>
+      <w:pPr>
+        <w:pStyle w:val="Textoindependiente"/>
+        <w:spacing w:before="2"/>
+        <w:jc w:val="both"/>
+      </w:pPr>
+    </w:p>
+    <w:p>
+      <w:pPr>
+        <w:pStyle w:val="Textoindependiente"/>
+        <w:spacing w:before="2"/>
+        <w:jc w:val="both"/>
+      </w:pPr>
+    </w:p>
+    <w:p>
+      <w:pPr>
+        <w:pStyle w:val="Textoindependiente"/>
+        <w:spacing w:before="2"/>
+        <w:jc w:val="both"/>
+      </w:pPr>
+    </w:p>
+    <w:p>
+      <w:pPr>
+        <w:pStyle w:val="Textoindependiente"/>
+        <w:spacing w:before="2"/>
+        <w:jc w:val="both"/>
+      </w:pPr>
+    </w:p>
+    <w:p>
+      <w:pPr>
+        <w:pStyle w:val="Textoindependiente"/>
+        <w:spacing w:before="2"/>
+        <w:jc w:val="both"/>
+      </w:pPr>
+    </w:p>
+    <w:p>
+      <w:pPr>
+        <w:pStyle w:val="Textoindependiente"/>
+        <w:spacing w:before="2"/>
+        <w:jc w:val="both"/>
+      </w:pPr>
+    </w:p>
+    <w:p>
+      <w:pPr>
+        <w:pStyle w:val="Textoindependiente"/>
+        <w:spacing w:before="2"/>
+        <w:jc w:val="both"/>
+      </w:pPr>
+    </w:p>
+    <w:p>
+      <w:pPr>
+        <w:pStyle w:val="Textoindependiente"/>
+        <w:numPr>
+          <w:ilvl w:val="0"/>
+          <w:numId w:val="9"/>
+        </w:numPr>
+        <w:spacing w:before="2"/>
+        <w:jc w:val="both"/>
+      </w:pPr>
+      <w:r>
+        <w:rPr>
+          <w:noProof/>
+        </w:rPr>
+        <w:lastRenderedPageBreak/>
+        <w:drawing>
+          <wp:anchor distT="0" distB="0" distL="114300" distR="114300" simplePos="0" relativeHeight="251681792" behindDoc="0" locked="0" layoutInCell="1" allowOverlap="1" wp14:anchorId="265917F1" wp14:editId="1434F6C2">
+            <wp:simplePos x="0" y="0"/>
+            <wp:positionH relativeFrom="margin">
+              <wp:align>center</wp:align>
+            </wp:positionH>
+            <wp:positionV relativeFrom="paragraph">
+              <wp:posOffset>269875</wp:posOffset>
+            </wp:positionV>
+            <wp:extent cx="4305300" cy="2727325"/>
+            <wp:effectExtent l="19050" t="19050" r="19050" b="15875"/>
+            <wp:wrapTopAndBottom/>
+            <wp:docPr id="19" name="Imagen 19"/>
+            <wp:cNvGraphicFramePr>
+              <a:graphicFrameLocks xmlns:a="http://schemas.openxmlformats.org/drawingml/2006/main" noChangeAspect="1"/>
+            </wp:cNvGraphicFramePr>
+            <a:graphic xmlns:a="http://schemas.openxmlformats.org/drawingml/2006/main">
+              <a:graphicData uri="http://schemas.openxmlformats.org/drawingml/2006/picture">
+                <pic:pic xmlns:pic="http://schemas.openxmlformats.org/drawingml/2006/picture">
+                  <pic:nvPicPr>
+                    <pic:cNvPr id="0" name="Picture 7"/>
+                    <pic:cNvPicPr>
+                      <a:picLocks noChangeAspect="1" noChangeArrowheads="1"/>
+                    </pic:cNvPicPr>
+                  </pic:nvPicPr>
+                  <pic:blipFill rotWithShape="1">
+                    <a:blip r:embed="rId20">
+                      <a:extLst>
+                        <a:ext uri="{28A0092B-C50C-407E-A947-70E740481C1C}">
+                          <a14:useLocalDpi xmlns:a14="http://schemas.microsoft.com/office/drawing/2010/main" val="0"/>
+                        </a:ext>
+                      </a:extLst>
+                    </a:blip>
+                    <a:srcRect r="1490"/>
+                    <a:stretch/>
+                  </pic:blipFill>
+                  <pic:spPr bwMode="auto">
+                    <a:xfrm>
+                      <a:off x="0" y="0"/>
+                      <a:ext cx="4305300" cy="2727325"/>
+                    </a:xfrm>
+                    <a:prstGeom prst="rect">
+                      <a:avLst/>
+                    </a:prstGeom>
+                    <a:noFill/>
+                    <a:ln w="9525" cap="flat" cmpd="sng" algn="ctr">
+                      <a:solidFill>
+                        <a:sysClr val="windowText" lastClr="000000"/>
+                      </a:solidFill>
+                      <a:prstDash val="solid"/>
+                      <a:round/>
+                      <a:headEnd type="none" w="med" len="med"/>
+                      <a:tailEnd type="none" w="med" len="med"/>
+                      <a:extLst>
+                        <a:ext uri="{C807C97D-BFC1-408E-A445-0C87EB9F89A2}">
+                          <ask:lineSketchStyleProps xmlns:ask="http://schemas.microsoft.com/office/drawing/2018/sketchyshapes" sd="0">
+                            <a:custGeom>
+                              <a:avLst/>
+                              <a:gdLst/>
+                              <a:ahLst/>
+                              <a:cxnLst/>
+                              <a:rect l="0" t="0" r="0" b="0"/>
+                              <a:pathLst/>
+                            </a:custGeom>
+                            <ask:type/>
+                          </ask:lineSketchStyleProps>
+                        </a:ext>
+                      </a:extLst>
+                    </a:ln>
+                    <a:extLst>
+                      <a:ext uri="{53640926-AAD7-44D8-BBD7-CCE9431645EC}">
+                        <a14:shadowObscured xmlns:a14="http://schemas.microsoft.com/office/drawing/2010/main"/>
+                      </a:ext>
+                    </a:extLst>
+                  </pic:spPr>
+                </pic:pic>
+              </a:graphicData>
+            </a:graphic>
+            <wp14:sizeRelH relativeFrom="page">
+              <wp14:pctWidth>0</wp14:pctWidth>
+            </wp14:sizeRelH>
+            <wp14:sizeRelV relativeFrom="page">
+              <wp14:pctHeight>0</wp14:pctHeight>
+            </wp14:sizeRelV>
+          </wp:anchor>
+        </w:drawing>
+      </w:r>
+      <w:r>
+        <w:t>Actualizar configuraciones (por defecto)</w:t>
+      </w:r>
+    </w:p>
+    <w:p>
+      <w:pPr>
+        <w:pStyle w:val="Textoindependiente"/>
+        <w:spacing w:before="2"/>
+        <w:jc w:val="both"/>
+      </w:pPr>
+    </w:p>
+    <w:p>
+      <w:pPr>
+        <w:pStyle w:val="Textoindependiente"/>
+        <w:spacing w:before="2"/>
+        <w:jc w:val="both"/>
+      </w:pPr>
+    </w:p>
+    <w:p>
+      <w:pPr>
+        <w:pStyle w:val="Textoindependiente"/>
+        <w:spacing w:before="2"/>
+        <w:jc w:val="both"/>
+      </w:pPr>
+    </w:p>
+    <w:p>
+      <w:pPr>
+        <w:pStyle w:val="Textoindependiente"/>
+        <w:numPr>
+          <w:ilvl w:val="0"/>
+          <w:numId w:val="9"/>
+        </w:numPr>
+        <w:spacing w:before="2"/>
+        <w:jc w:val="both"/>
+      </w:pPr>
+      <w:r>
+        <w:t>Configuraciones avanzadas</w:t>
+      </w:r>
+    </w:p>
+    <w:p>
+      <w:pPr>
+        <w:pStyle w:val="Textoindependiente"/>
+        <w:spacing w:before="2"/>
+        <w:jc w:val="both"/>
+      </w:pPr>
+    </w:p>
+    <w:p>
+      <w:pPr>
+        <w:pStyle w:val="Textoindependiente"/>
+        <w:spacing w:before="2"/>
+        <w:jc w:val="both"/>
+      </w:pPr>
+    </w:p>
+    <w:p>
+      <w:pPr>
+        <w:pStyle w:val="Textoindependiente"/>
+        <w:spacing w:before="2"/>
+        <w:jc w:val="both"/>
+      </w:pPr>
+      <w:r>
+        <w:rPr>
+          <w:noProof/>
+        </w:rPr>
+        <w:drawing>
+          <wp:anchor distT="0" distB="0" distL="114300" distR="114300" simplePos="0" relativeHeight="251675648" behindDoc="0" locked="0" layoutInCell="1" allowOverlap="1" wp14:anchorId="305F786D" wp14:editId="5BC1EB45">
+            <wp:simplePos x="0" y="0"/>
+            <wp:positionH relativeFrom="margin">
+              <wp:align>center</wp:align>
+            </wp:positionH>
+            <wp:positionV relativeFrom="paragraph">
+              <wp:posOffset>270510</wp:posOffset>
+            </wp:positionV>
+            <wp:extent cx="5124450" cy="3167380"/>
+            <wp:effectExtent l="19050" t="19050" r="19050" b="13970"/>
+            <wp:wrapTopAndBottom/>
+            <wp:docPr id="20" name="Imagen 20"/>
+            <wp:cNvGraphicFramePr>
+              <a:graphicFrameLocks xmlns:a="http://schemas.openxmlformats.org/drawingml/2006/main" noChangeAspect="1"/>
+            </wp:cNvGraphicFramePr>
+            <a:graphic xmlns:a="http://schemas.openxmlformats.org/drawingml/2006/main">
+              <a:graphicData uri="http://schemas.openxmlformats.org/drawingml/2006/picture">
+                <pic:pic xmlns:pic="http://schemas.openxmlformats.org/drawingml/2006/picture">
+                  <pic:nvPicPr>
+                    <pic:cNvPr id="0" name="Picture 8"/>
+                    <pic:cNvPicPr>
+                      <a:picLocks noChangeAspect="1" noChangeArrowheads="1"/>
+                    </pic:cNvPicPr>
+                  </pic:nvPicPr>
+                  <pic:blipFill>
+                    <a:blip r:embed="rId21">
+                      <a:extLst>
+                        <a:ext uri="{28A0092B-C50C-407E-A947-70E740481C1C}">
+                          <a14:useLocalDpi xmlns:a14="http://schemas.microsoft.com/office/drawing/2010/main" val="0"/>
+                        </a:ext>
+                      </a:extLst>
+                    </a:blip>
+                    <a:srcRect/>
+                    <a:stretch>
+                      <a:fillRect/>
+                    </a:stretch>
+                  </pic:blipFill>
+                  <pic:spPr bwMode="auto">
+                    <a:xfrm>
+                      <a:off x="0" y="0"/>
+                      <a:ext cx="5124450" cy="3167380"/>
+                    </a:xfrm>
+                    <a:prstGeom prst="rect">
+                      <a:avLst/>
+                    </a:prstGeom>
+                    <a:noFill/>
+                    <a:ln>
+                      <a:solidFill>
+                        <a:schemeClr val="tx1"/>
+                      </a:solidFill>
+                    </a:ln>
+                  </pic:spPr>
+                </pic:pic>
+              </a:graphicData>
+            </a:graphic>
+            <wp14:sizeRelH relativeFrom="page">
+              <wp14:pctWidth>0</wp14:pctWidth>
+            </wp14:sizeRelH>
+            <wp14:sizeRelV relativeFrom="page">
+              <wp14:pctHeight>0</wp14:pctHeight>
+            </wp14:sizeRelV>
+          </wp:anchor>
+        </w:drawing>
+      </w:r>
+    </w:p>
+    <w:p>
+      <w:pPr>
+        <w:pStyle w:val="Textoindependiente"/>
+        <w:spacing w:before="2"/>
+        <w:jc w:val="both"/>
+      </w:pPr>
+    </w:p>
+    <w:p>
+      <w:pPr>
+        <w:pStyle w:val="Textoindependiente"/>
+        <w:spacing w:before="2"/>
+        <w:jc w:val="both"/>
+      </w:pPr>
+    </w:p>
+    <w:p>
+      <w:pPr>
+        <w:pStyle w:val="Textoindependiente"/>
+        <w:spacing w:before="2"/>
+        <w:jc w:val="both"/>
+      </w:pPr>
+    </w:p>
+    <w:p>
+      <w:pPr>
+        <w:pStyle w:val="Textoindependiente"/>
+        <w:spacing w:before="2"/>
+        <w:jc w:val="both"/>
+      </w:pPr>
+    </w:p>
+    <w:p>
+      <w:pPr>
+        <w:pStyle w:val="Textoindependiente"/>
+        <w:spacing w:before="2"/>
+        <w:jc w:val="both"/>
+      </w:pPr>
+    </w:p>
+    <w:p>
+      <w:pPr>
+        <w:pStyle w:val="Textoindependiente"/>
+        <w:numPr>
+          <w:ilvl w:val="0"/>
+          <w:numId w:val="4"/>
+        </w:numPr>
+        <w:spacing w:before="2"/>
+        <w:jc w:val="both"/>
+      </w:pPr>
+      <w:r>
+        <w:rPr>
+          <w:noProof/>
+        </w:rPr>
+        <w:lastRenderedPageBreak/>
+        <w:drawing>
+          <wp:anchor distT="0" distB="0" distL="114300" distR="114300" simplePos="0" relativeHeight="251676672" behindDoc="0" locked="0" layoutInCell="1" allowOverlap="1" wp14:anchorId="529308F3" wp14:editId="4D936D47">
+            <wp:simplePos x="0" y="0"/>
+            <wp:positionH relativeFrom="margin">
+              <wp:posOffset>527050</wp:posOffset>
+            </wp:positionH>
+            <wp:positionV relativeFrom="paragraph">
+              <wp:posOffset>638810</wp:posOffset>
+            </wp:positionV>
+            <wp:extent cx="5021580" cy="3686175"/>
+            <wp:effectExtent l="19050" t="19050" r="26670" b="28575"/>
+            <wp:wrapTopAndBottom/>
+            <wp:docPr id="21" name="Imagen 21"/>
+            <wp:cNvGraphicFramePr>
+              <a:graphicFrameLocks xmlns:a="http://schemas.openxmlformats.org/drawingml/2006/main" noChangeAspect="1"/>
+            </wp:cNvGraphicFramePr>
+            <a:graphic xmlns:a="http://schemas.openxmlformats.org/drawingml/2006/main">
+              <a:graphicData uri="http://schemas.openxmlformats.org/drawingml/2006/picture">
+                <pic:pic xmlns:pic="http://schemas.openxmlformats.org/drawingml/2006/picture">
+                  <pic:nvPicPr>
+                    <pic:cNvPr id="0" name="Picture 9"/>
+                    <pic:cNvPicPr>
+                      <a:picLocks noChangeAspect="1" noChangeArrowheads="1"/>
+                    </pic:cNvPicPr>
+                  </pic:nvPicPr>
+                  <pic:blipFill rotWithShape="1">
+                    <a:blip r:embed="rId22">
+                      <a:extLst>
+                        <a:ext uri="{28A0092B-C50C-407E-A947-70E740481C1C}">
+                          <a14:useLocalDpi xmlns:a14="http://schemas.microsoft.com/office/drawing/2010/main" val="0"/>
+                        </a:ext>
+                      </a:extLst>
+                    </a:blip>
+                    <a:srcRect t="909" r="1656" b="-1"/>
+                    <a:stretch/>
+                  </pic:blipFill>
+                  <pic:spPr bwMode="auto">
+                    <a:xfrm>
+                      <a:off x="0" y="0"/>
+                      <a:ext cx="5021580" cy="3686175"/>
+                    </a:xfrm>
+                    <a:prstGeom prst="rect">
+                      <a:avLst/>
+                    </a:prstGeom>
+                    <a:noFill/>
+                    <a:ln w="9525" cap="flat" cmpd="sng" algn="ctr">
+                      <a:solidFill>
+                        <a:sysClr val="windowText" lastClr="000000"/>
+                      </a:solidFill>
+                      <a:prstDash val="solid"/>
+                      <a:round/>
+                      <a:headEnd type="none" w="med" len="med"/>
+                      <a:tailEnd type="none" w="med" len="med"/>
+                      <a:extLst>
+                        <a:ext uri="{C807C97D-BFC1-408E-A445-0C87EB9F89A2}">
+                          <ask:lineSketchStyleProps xmlns:ask="http://schemas.microsoft.com/office/drawing/2018/sketchyshapes" sd="0">
+                            <a:custGeom>
+                              <a:avLst/>
+                              <a:gdLst/>
+                              <a:ahLst/>
+                              <a:cxnLst/>
+                              <a:rect l="0" t="0" r="0" b="0"/>
+                              <a:pathLst/>
+                            </a:custGeom>
+                            <ask:type/>
+                          </ask:lineSketchStyleProps>
+                        </a:ext>
+                      </a:extLst>
+                    </a:ln>
+                    <a:extLst>
+                      <a:ext uri="{53640926-AAD7-44D8-BBD7-CCE9431645EC}">
+                        <a14:shadowObscured xmlns:a14="http://schemas.microsoft.com/office/drawing/2010/main"/>
+                      </a:ext>
+                    </a:extLst>
+                  </pic:spPr>
+                </pic:pic>
+              </a:graphicData>
+            </a:graphic>
+            <wp14:sizeRelH relativeFrom="page">
+              <wp14:pctWidth>0</wp14:pctWidth>
+            </wp14:sizeRelH>
+            <wp14:sizeRelV relativeFrom="page">
+              <wp14:pctHeight>0</wp14:pctHeight>
+            </wp14:sizeRelV>
+          </wp:anchor>
+        </w:drawing>
+      </w:r>
+      <w:r>
+        <w:t>Para las dimensiones conjunto (</w:t>
+      </w:r>
+      <w:proofErr w:type="spellStart"/>
+      <w:r>
+        <w:t>joint</w:t>
+      </w:r>
+      <w:proofErr w:type="spellEnd"/>
+      <w:r>
+        <w:t xml:space="preserve"> </w:t>
+      </w:r>
+      <w:proofErr w:type="spellStart"/>
+      <w:r>
+        <w:t>dimensions</w:t>
+      </w:r>
+      <w:proofErr w:type="spellEnd"/>
+      <w:r>
+        <w:t xml:space="preserve">) se seleccionaron las dimensiones de las fechas, territorio, y la dimensión de ingreso anual de </w:t>
+      </w:r>
+      <w:proofErr w:type="spellStart"/>
+      <w:r>
+        <w:t>Customer</w:t>
+      </w:r>
+      <w:proofErr w:type="spellEnd"/>
+      <w:r>
+        <w:t>, para poder clasificar la información de mejor manera en los gráficos.</w:t>
+      </w:r>
+    </w:p>
+    <w:p>
+      <w:pPr>
+        <w:pStyle w:val="Textoindependiente"/>
+        <w:spacing w:before="2"/>
+        <w:jc w:val="both"/>
+      </w:pPr>
+    </w:p>
+    <w:p>
+      <w:pPr>
+        <w:pStyle w:val="Textoindependiente"/>
+        <w:numPr>
+          <w:ilvl w:val="0"/>
+          <w:numId w:val="4"/>
+        </w:numPr>
+        <w:spacing w:before="2"/>
+        <w:jc w:val="both"/>
+      </w:pPr>
+      <w:r>
+        <w:t xml:space="preserve">Para el motor de cubo (cube </w:t>
+      </w:r>
+      <w:proofErr w:type="spellStart"/>
+      <w:r>
+        <w:t>engine</w:t>
+      </w:r>
+      <w:proofErr w:type="spellEnd"/>
+      <w:r>
+        <w:t xml:space="preserve">), se seleccionó el tipo </w:t>
+      </w:r>
+      <w:proofErr w:type="spellStart"/>
+      <w:r>
+        <w:t>Spark</w:t>
+      </w:r>
+      <w:proofErr w:type="spellEnd"/>
+      <w:r>
+        <w:t>.</w:t>
+      </w:r>
+    </w:p>
+    <w:p>
+      <w:pPr>
+        <w:pStyle w:val="Textoindependiente"/>
+        <w:spacing w:before="2"/>
+        <w:jc w:val="both"/>
+      </w:pPr>
+    </w:p>
+    <w:p>
+      <w:pPr>
+        <w:pStyle w:val="Textoindependiente"/>
+        <w:spacing w:before="2"/>
+        <w:jc w:val="both"/>
+      </w:pPr>
+      <w:r>
+        <w:rPr>
+          <w:noProof/>
+        </w:rPr>
+        <w:drawing>
+          <wp:anchor distT="0" distB="0" distL="114300" distR="114300" simplePos="0" relativeHeight="251677696" behindDoc="0" locked="0" layoutInCell="1" allowOverlap="1" wp14:anchorId="6504F649" wp14:editId="2A89AD84">
+            <wp:simplePos x="0" y="0"/>
+            <wp:positionH relativeFrom="margin">
+              <wp:align>right</wp:align>
+            </wp:positionH>
+            <wp:positionV relativeFrom="paragraph">
+              <wp:posOffset>220980</wp:posOffset>
+            </wp:positionV>
+            <wp:extent cx="5762625" cy="876300"/>
+            <wp:effectExtent l="19050" t="19050" r="28575" b="19050"/>
+            <wp:wrapTopAndBottom/>
+            <wp:docPr id="22" name="Imagen 22"/>
+            <wp:cNvGraphicFramePr>
+              <a:graphicFrameLocks xmlns:a="http://schemas.openxmlformats.org/drawingml/2006/main" noChangeAspect="1"/>
+            </wp:cNvGraphicFramePr>
+            <a:graphic xmlns:a="http://schemas.openxmlformats.org/drawingml/2006/main">
+              <a:graphicData uri="http://schemas.openxmlformats.org/drawingml/2006/picture">
+                <pic:pic xmlns:pic="http://schemas.openxmlformats.org/drawingml/2006/picture">
+                  <pic:nvPicPr>
+                    <pic:cNvPr id="0" name="Picture 10"/>
+                    <pic:cNvPicPr>
+                      <a:picLocks noChangeAspect="1" noChangeArrowheads="1"/>
+                    </pic:cNvPicPr>
+                  </pic:nvPicPr>
+                  <pic:blipFill>
+                    <a:blip r:embed="rId23">
+                      <a:extLst>
+                        <a:ext uri="{28A0092B-C50C-407E-A947-70E740481C1C}">
+                          <a14:useLocalDpi xmlns:a14="http://schemas.microsoft.com/office/drawing/2010/main" val="0"/>
+                        </a:ext>
+                      </a:extLst>
+                    </a:blip>
+                    <a:srcRect/>
+                    <a:stretch>
+                      <a:fillRect/>
+                    </a:stretch>
+                  </pic:blipFill>
+                  <pic:spPr bwMode="auto">
+                    <a:xfrm>
+                      <a:off x="0" y="0"/>
+                      <a:ext cx="5762625" cy="876300"/>
+                    </a:xfrm>
+                    <a:prstGeom prst="rect">
+                      <a:avLst/>
+                    </a:prstGeom>
+                    <a:noFill/>
+                    <a:ln>
+                      <a:solidFill>
+                        <a:schemeClr val="tx1"/>
+                      </a:solidFill>
+                    </a:ln>
+                  </pic:spPr>
+                </pic:pic>
+              </a:graphicData>
+            </a:graphic>
+            <wp14:sizeRelH relativeFrom="page">
+              <wp14:pctWidth>0</wp14:pctWidth>
+            </wp14:sizeRelH>
+            <wp14:sizeRelV relativeFrom="page">
+              <wp14:pctHeight>0</wp14:pctHeight>
+            </wp14:sizeRelV>
+          </wp:anchor>
+        </w:drawing>
+      </w:r>
+    </w:p>
+    <w:p>
+      <w:pPr>
+        <w:pStyle w:val="Textoindependiente"/>
+        <w:spacing w:before="2"/>
+        <w:jc w:val="both"/>
+      </w:pPr>
+    </w:p>
+    <w:p>
+      <w:pPr>
+        <w:pStyle w:val="Textoindependiente"/>
+        <w:spacing w:before="2"/>
+        <w:jc w:val="both"/>
+      </w:pPr>
+    </w:p>
+    <w:p>
+      <w:pPr>
+        <w:pStyle w:val="Textoindependiente"/>
+        <w:spacing w:before="2"/>
+        <w:jc w:val="both"/>
+      </w:pPr>
+    </w:p>
+    <w:p>
+      <w:pPr>
+        <w:pStyle w:val="Textoindependiente"/>
+        <w:spacing w:before="2"/>
+        <w:jc w:val="both"/>
+      </w:pPr>
+    </w:p>
+    <w:p>
+      <w:pPr>
+        <w:pStyle w:val="Textoindependiente"/>
+        <w:spacing w:before="2"/>
+        <w:jc w:val="both"/>
+      </w:pPr>
+    </w:p>
+    <w:p>
+      <w:pPr>
+        <w:pStyle w:val="Textoindependiente"/>
+        <w:spacing w:before="2"/>
+        <w:jc w:val="both"/>
+      </w:pPr>
+    </w:p>
+    <w:p>
+      <w:pPr>
+        <w:pStyle w:val="Textoindependiente"/>
+        <w:spacing w:before="2"/>
+        <w:jc w:val="both"/>
+      </w:pPr>
+    </w:p>
+    <w:p>
+      <w:pPr>
+        <w:pStyle w:val="Textoindependiente"/>
+        <w:spacing w:before="2"/>
+        <w:jc w:val="both"/>
+      </w:pPr>
+    </w:p>
+    <w:p>
+      <w:pPr>
+        <w:pStyle w:val="Textoindependiente"/>
+        <w:spacing w:before="2"/>
+        <w:jc w:val="both"/>
+      </w:pPr>
+    </w:p>
+    <w:p>
+      <w:pPr>
+        <w:pStyle w:val="Ttulo2"/>
+      </w:pPr>
+    </w:p>
+    <w:p>
+      <w:pPr>
+        <w:pStyle w:val="Ttulo2"/>
+      </w:pPr>
+    </w:p>
+    <w:p/>
+    <w:p>
+      <w:pPr>
+        <w:pStyle w:val="Ttulo2"/>
+      </w:pPr>
+      <w:r>
+        <w:lastRenderedPageBreak/>
+        <w:t>Reportes</w:t>
+      </w:r>
+    </w:p>
+    <w:p>
+      <w:pPr>
+        <w:pStyle w:val="Textoindependiente"/>
+        <w:spacing w:before="2"/>
+        <w:jc w:val="both"/>
+      </w:pPr>
+    </w:p>
+    <w:p>
+      <w:pPr>
+        <w:pStyle w:val="Textoindependiente"/>
+        <w:numPr>
+          <w:ilvl w:val="0"/>
+          <w:numId w:val="5"/>
+        </w:numPr>
+        <w:spacing w:before="2"/>
+        <w:jc w:val="both"/>
+        <w:rPr>
+          <w:b/>
+          <w:bCs/>
+        </w:rPr>
+      </w:pPr>
+      <w:r>
+        <w:rPr>
+          <w:b/>
+          <w:bCs/>
+        </w:rPr>
+        <w:t>Roll-up</w:t>
+      </w:r>
     </w:p>
     <w:p>
       <w:pPr>
@@ -3892,7 +4939,123 @@
         <w:jc w:val="both"/>
       </w:pPr>
       <w:r>
-        <w:lastRenderedPageBreak/>
+        <w:rPr>
+          <w:noProof/>
+        </w:rPr>
+        <w:t>Sentencia</w:t>
+      </w:r>
+      <w:r>
+        <w:t xml:space="preserve"> SQL</w:t>
+      </w:r>
+    </w:p>
+    <w:p>
+      <w:pPr>
+        <w:pStyle w:val="Textoindependiente"/>
+        <w:spacing w:before="2"/>
+        <w:jc w:val="both"/>
+      </w:pPr>
+      <w:r>
+        <w:rPr>
+          <w:noProof/>
+        </w:rPr>
+        <w:drawing>
+          <wp:anchor distT="0" distB="0" distL="114300" distR="114300" simplePos="0" relativeHeight="251665408" behindDoc="0" locked="0" layoutInCell="1" allowOverlap="1" wp14:anchorId="72FAE2F6" wp14:editId="14C510D8">
+            <wp:simplePos x="0" y="0"/>
+            <wp:positionH relativeFrom="margin">
+              <wp:align>center</wp:align>
+            </wp:positionH>
+            <wp:positionV relativeFrom="paragraph">
+              <wp:posOffset>238125</wp:posOffset>
+            </wp:positionV>
+            <wp:extent cx="5133975" cy="2864485"/>
+            <wp:effectExtent l="19050" t="19050" r="28575" b="12065"/>
+            <wp:wrapTopAndBottom/>
+            <wp:docPr id="9" name="Imagen 9"/>
+            <wp:cNvGraphicFramePr>
+              <a:graphicFrameLocks xmlns:a="http://schemas.openxmlformats.org/drawingml/2006/main" noChangeAspect="1"/>
+            </wp:cNvGraphicFramePr>
+            <a:graphic xmlns:a="http://schemas.openxmlformats.org/drawingml/2006/main">
+              <a:graphicData uri="http://schemas.openxmlformats.org/drawingml/2006/picture">
+                <pic:pic xmlns:pic="http://schemas.openxmlformats.org/drawingml/2006/picture">
+                  <pic:nvPicPr>
+                    <pic:cNvPr id="0" name="Picture 7"/>
+                    <pic:cNvPicPr>
+                      <a:picLocks noChangeAspect="1" noChangeArrowheads="1"/>
+                    </pic:cNvPicPr>
+                  </pic:nvPicPr>
+                  <pic:blipFill>
+                    <a:blip r:embed="rId24">
+                      <a:extLst>
+                        <a:ext uri="{28A0092B-C50C-407E-A947-70E740481C1C}">
+                          <a14:useLocalDpi xmlns:a14="http://schemas.microsoft.com/office/drawing/2010/main" val="0"/>
+                        </a:ext>
+                      </a:extLst>
+                    </a:blip>
+                    <a:srcRect/>
+                    <a:stretch>
+                      <a:fillRect/>
+                    </a:stretch>
+                  </pic:blipFill>
+                  <pic:spPr bwMode="auto">
+                    <a:xfrm>
+                      <a:off x="0" y="0"/>
+                      <a:ext cx="5133975" cy="2864485"/>
+                    </a:xfrm>
+                    <a:prstGeom prst="rect">
+                      <a:avLst/>
+                    </a:prstGeom>
+                    <a:noFill/>
+                    <a:ln>
+                      <a:solidFill>
+                        <a:schemeClr val="tx1"/>
+                      </a:solidFill>
+                    </a:ln>
+                  </pic:spPr>
+                </pic:pic>
+              </a:graphicData>
+            </a:graphic>
+            <wp14:sizeRelH relativeFrom="page">
+              <wp14:pctWidth>0</wp14:pctWidth>
+            </wp14:sizeRelH>
+            <wp14:sizeRelV relativeFrom="page">
+              <wp14:pctHeight>0</wp14:pctHeight>
+            </wp14:sizeRelV>
+          </wp:anchor>
+        </w:drawing>
+      </w:r>
+    </w:p>
+    <w:p>
+      <w:pPr>
+        <w:pStyle w:val="Textoindependiente"/>
+        <w:spacing w:before="2"/>
+        <w:jc w:val="both"/>
+      </w:pPr>
+    </w:p>
+    <w:p>
+      <w:pPr>
+        <w:pStyle w:val="Textoindependiente"/>
+        <w:spacing w:before="2"/>
+        <w:jc w:val="both"/>
+      </w:pPr>
+    </w:p>
+    <w:p>
+      <w:pPr>
+        <w:pStyle w:val="Textoindependiente"/>
+        <w:spacing w:before="2"/>
+        <w:jc w:val="both"/>
+      </w:pPr>
+    </w:p>
+    <w:p>
+      <w:pPr>
+        <w:pStyle w:val="Textoindependiente"/>
+        <w:numPr>
+          <w:ilvl w:val="0"/>
+          <w:numId w:val="6"/>
+        </w:numPr>
+        <w:spacing w:before="2"/>
+        <w:jc w:val="both"/>
+      </w:pPr>
+      <w:r>
         <w:t>Visualización de Datos (Bar Chart)</w:t>
       </w:r>
     </w:p>
@@ -3932,7 +5095,7 @@
                     </pic:cNvPicPr>
                   </pic:nvPicPr>
                   <pic:blipFill>
-                    <a:blip r:embed="rId15">
+                    <a:blip r:embed="rId25">
                       <a:extLst>
                         <a:ext uri="{28A0092B-C50C-407E-A947-70E740481C1C}">
                           <a14:useLocalDpi xmlns:a14="http://schemas.microsoft.com/office/drawing/2010/main" val="0"/>
@@ -3995,8 +5158,16 @@
         </w:numPr>
         <w:spacing w:before="2"/>
         <w:jc w:val="both"/>
-      </w:pPr>
-      <w:r>
+        <w:rPr>
+          <w:b/>
+          <w:bCs/>
+        </w:rPr>
+      </w:pPr>
+      <w:r>
+        <w:rPr>
+          <w:b/>
+          <w:bCs/>
+        </w:rPr>
         <w:t>Dice</w:t>
       </w:r>
     </w:p>
@@ -4056,7 +5227,7 @@
                     </pic:cNvPicPr>
                   </pic:nvPicPr>
                   <pic:blipFill>
-                    <a:blip r:embed="rId16">
+                    <a:blip r:embed="rId26">
                       <a:extLst>
                         <a:ext uri="{28A0092B-C50C-407E-A947-70E740481C1C}">
                           <a14:useLocalDpi xmlns:a14="http://schemas.microsoft.com/office/drawing/2010/main" val="0"/>
@@ -4139,7 +5310,6 @@
         <w:rPr>
           <w:noProof/>
         </w:rPr>
-        <w:lastRenderedPageBreak/>
         <w:drawing>
           <wp:anchor distT="0" distB="0" distL="114300" distR="114300" simplePos="0" relativeHeight="251667456" behindDoc="0" locked="0" layoutInCell="1" allowOverlap="1" wp14:anchorId="78959B95" wp14:editId="43525ECA">
             <wp:simplePos x="0" y="0"/>
@@ -4166,7 +5336,7 @@
                     </pic:cNvPicPr>
                   </pic:nvPicPr>
                   <pic:blipFill>
-                    <a:blip r:embed="rId17">
+                    <a:blip r:embed="rId27">
                       <a:extLst>
                         <a:ext uri="{28A0092B-C50C-407E-A947-70E740481C1C}">
                           <a14:useLocalDpi xmlns:a14="http://schemas.microsoft.com/office/drawing/2010/main" val="0"/>
@@ -4231,21 +5401,54 @@
     <w:p>
       <w:pPr>
         <w:pStyle w:val="Textoindependiente"/>
+        <w:spacing w:before="2"/>
+        <w:ind w:left="720"/>
+        <w:jc w:val="both"/>
+      </w:pPr>
+    </w:p>
+    <w:p>
+      <w:pPr>
+        <w:pStyle w:val="Textoindependiente"/>
         <w:numPr>
           <w:ilvl w:val="0"/>
           <w:numId w:val="5"/>
         </w:numPr>
         <w:spacing w:before="2"/>
         <w:jc w:val="both"/>
-      </w:pPr>
-      <w:r>
+        <w:rPr>
+          <w:b/>
+          <w:bCs/>
+        </w:rPr>
+      </w:pPr>
+      <w:r>
+        <w:rPr>
+          <w:b/>
+          <w:bCs/>
+        </w:rPr>
+        <w:lastRenderedPageBreak/>
         <w:t>Drill-</w:t>
       </w:r>
       <w:proofErr w:type="spellStart"/>
       <w:r>
+        <w:rPr>
+          <w:b/>
+          <w:bCs/>
+        </w:rPr>
         <w:t>down</w:t>
       </w:r>
       <w:proofErr w:type="spellEnd"/>
+    </w:p>
+    <w:p>
+      <w:pPr>
+        <w:pStyle w:val="Textoindependiente"/>
+        <w:spacing w:before="2"/>
+        <w:ind w:left="720"/>
+        <w:jc w:val="both"/>
+        <w:rPr>
+          <w:b/>
+          <w:bCs/>
+        </w:rPr>
+      </w:pPr>
     </w:p>
     <w:p>
       <w:pPr>
@@ -4264,6 +5467,89 @@
     <w:p>
       <w:pPr>
         <w:pStyle w:val="Textoindependiente"/>
+        <w:spacing w:before="2"/>
+        <w:jc w:val="both"/>
+      </w:pPr>
+      <w:r>
+        <w:rPr>
+          <w:noProof/>
+        </w:rPr>
+        <w:drawing>
+          <wp:anchor distT="0" distB="0" distL="114300" distR="114300" simplePos="0" relativeHeight="251678720" behindDoc="0" locked="0" layoutInCell="1" allowOverlap="1" wp14:anchorId="1DA18247" wp14:editId="466A2EEF">
+            <wp:simplePos x="0" y="0"/>
+            <wp:positionH relativeFrom="column">
+              <wp:posOffset>50800</wp:posOffset>
+            </wp:positionH>
+            <wp:positionV relativeFrom="paragraph">
+              <wp:posOffset>176530</wp:posOffset>
+            </wp:positionV>
+            <wp:extent cx="5753100" cy="3448050"/>
+            <wp:effectExtent l="19050" t="19050" r="19050" b="19050"/>
+            <wp:wrapTopAndBottom/>
+            <wp:docPr id="23" name="Imagen 23"/>
+            <wp:cNvGraphicFramePr>
+              <a:graphicFrameLocks xmlns:a="http://schemas.openxmlformats.org/drawingml/2006/main" noChangeAspect="1"/>
+            </wp:cNvGraphicFramePr>
+            <a:graphic xmlns:a="http://schemas.openxmlformats.org/drawingml/2006/main">
+              <a:graphicData uri="http://schemas.openxmlformats.org/drawingml/2006/picture">
+                <pic:pic xmlns:pic="http://schemas.openxmlformats.org/drawingml/2006/picture">
+                  <pic:nvPicPr>
+                    <pic:cNvPr id="0" name="Picture 11"/>
+                    <pic:cNvPicPr>
+                      <a:picLocks noChangeAspect="1" noChangeArrowheads="1"/>
+                    </pic:cNvPicPr>
+                  </pic:nvPicPr>
+                  <pic:blipFill>
+                    <a:blip r:embed="rId28">
+                      <a:extLst>
+                        <a:ext uri="{28A0092B-C50C-407E-A947-70E740481C1C}">
+                          <a14:useLocalDpi xmlns:a14="http://schemas.microsoft.com/office/drawing/2010/main" val="0"/>
+                        </a:ext>
+                      </a:extLst>
+                    </a:blip>
+                    <a:srcRect/>
+                    <a:stretch>
+                      <a:fillRect/>
+                    </a:stretch>
+                  </pic:blipFill>
+                  <pic:spPr bwMode="auto">
+                    <a:xfrm>
+                      <a:off x="0" y="0"/>
+                      <a:ext cx="5753100" cy="3448050"/>
+                    </a:xfrm>
+                    <a:prstGeom prst="rect">
+                      <a:avLst/>
+                    </a:prstGeom>
+                    <a:noFill/>
+                    <a:ln>
+                      <a:solidFill>
+                        <a:schemeClr val="tx1"/>
+                      </a:solidFill>
+                    </a:ln>
+                  </pic:spPr>
+                </pic:pic>
+              </a:graphicData>
+            </a:graphic>
+            <wp14:sizeRelH relativeFrom="page">
+              <wp14:pctWidth>0</wp14:pctWidth>
+            </wp14:sizeRelH>
+            <wp14:sizeRelV relativeFrom="page">
+              <wp14:pctHeight>0</wp14:pctHeight>
+            </wp14:sizeRelV>
+          </wp:anchor>
+        </w:drawing>
+      </w:r>
+    </w:p>
+    <w:p>
+      <w:pPr>
+        <w:pStyle w:val="Textoindependiente"/>
+        <w:spacing w:before="2"/>
+        <w:jc w:val="both"/>
+      </w:pPr>
+    </w:p>
+    <w:p>
+      <w:pPr>
+        <w:pStyle w:val="Textoindependiente"/>
         <w:numPr>
           <w:ilvl w:val="0"/>
           <w:numId w:val="8"/>
@@ -4281,111 +5567,78 @@
         <w:spacing w:before="2"/>
         <w:jc w:val="both"/>
       </w:pPr>
-    </w:p>
-    <w:p>
-      <w:pPr>
-        <w:pStyle w:val="Textoindependiente"/>
-        <w:spacing w:before="2"/>
-        <w:jc w:val="both"/>
-      </w:pPr>
-    </w:p>
-    <w:p>
-      <w:pPr>
-        <w:pStyle w:val="Textoindependiente"/>
-        <w:spacing w:before="2"/>
-        <w:jc w:val="both"/>
-      </w:pPr>
-    </w:p>
-    <w:p>
-      <w:pPr>
-        <w:pStyle w:val="Textoindependiente"/>
-        <w:spacing w:before="2"/>
-        <w:jc w:val="both"/>
-      </w:pPr>
-    </w:p>
-    <w:p>
-      <w:pPr>
-        <w:pStyle w:val="Textoindependiente"/>
-        <w:spacing w:before="2"/>
-        <w:jc w:val="both"/>
-      </w:pPr>
-    </w:p>
-    <w:p>
-      <w:pPr>
-        <w:pStyle w:val="Textoindependiente"/>
-        <w:spacing w:before="2"/>
-        <w:jc w:val="both"/>
-      </w:pPr>
-    </w:p>
-    <w:p>
-      <w:pPr>
-        <w:pStyle w:val="Textoindependiente"/>
-        <w:spacing w:before="2"/>
-        <w:jc w:val="both"/>
-      </w:pPr>
-    </w:p>
-    <w:p>
-      <w:pPr>
-        <w:pStyle w:val="Textoindependiente"/>
-        <w:spacing w:before="2"/>
-        <w:jc w:val="both"/>
-      </w:pPr>
-    </w:p>
-    <w:p>
-      <w:pPr>
-        <w:pStyle w:val="Textoindependiente"/>
-        <w:spacing w:before="2"/>
-        <w:jc w:val="both"/>
-      </w:pPr>
-    </w:p>
-    <w:p>
-      <w:pPr>
-        <w:pStyle w:val="Textoindependiente"/>
-        <w:spacing w:before="2"/>
-        <w:jc w:val="both"/>
-      </w:pPr>
-    </w:p>
-    <w:p>
-      <w:pPr>
-        <w:pStyle w:val="Textoindependiente"/>
-        <w:spacing w:before="2"/>
-        <w:jc w:val="both"/>
-      </w:pPr>
-    </w:p>
-    <w:p>
-      <w:pPr>
-        <w:pStyle w:val="Textoindependiente"/>
-        <w:spacing w:before="2"/>
-        <w:jc w:val="both"/>
-      </w:pPr>
-    </w:p>
-    <w:p>
-      <w:pPr>
-        <w:pStyle w:val="Textoindependiente"/>
-        <w:spacing w:before="2"/>
-        <w:jc w:val="both"/>
-      </w:pPr>
-    </w:p>
-    <w:p>
-      <w:pPr>
-        <w:pStyle w:val="Textoindependiente"/>
-        <w:spacing w:before="2"/>
-        <w:jc w:val="both"/>
-      </w:pPr>
-    </w:p>
-    <w:p>
-      <w:pPr>
-        <w:pStyle w:val="Textoindependiente"/>
-        <w:spacing w:before="2"/>
-        <w:jc w:val="both"/>
-      </w:pPr>
-    </w:p>
-    <w:p>
-      <w:pPr>
-        <w:pStyle w:val="Textoindependiente"/>
-        <w:spacing w:before="2"/>
-        <w:jc w:val="both"/>
-      </w:pPr>
+      <w:r>
+        <w:rPr>
+          <w:noProof/>
+        </w:rPr>
+        <w:drawing>
+          <wp:anchor distT="0" distB="0" distL="114300" distR="114300" simplePos="0" relativeHeight="251679744" behindDoc="0" locked="0" layoutInCell="1" allowOverlap="1" wp14:anchorId="6ED41DEC" wp14:editId="3764762B">
+            <wp:simplePos x="0" y="0"/>
+            <wp:positionH relativeFrom="margin">
+              <wp:posOffset>412115</wp:posOffset>
+            </wp:positionH>
+            <wp:positionV relativeFrom="paragraph">
+              <wp:posOffset>365760</wp:posOffset>
+            </wp:positionV>
+            <wp:extent cx="5238750" cy="2990850"/>
+            <wp:effectExtent l="19050" t="19050" r="19050" b="19050"/>
+            <wp:wrapTopAndBottom/>
+            <wp:docPr id="24" name="Imagen 24"/>
+            <wp:cNvGraphicFramePr>
+              <a:graphicFrameLocks xmlns:a="http://schemas.openxmlformats.org/drawingml/2006/main" noChangeAspect="1"/>
+            </wp:cNvGraphicFramePr>
+            <a:graphic xmlns:a="http://schemas.openxmlformats.org/drawingml/2006/main">
+              <a:graphicData uri="http://schemas.openxmlformats.org/drawingml/2006/picture">
+                <pic:pic xmlns:pic="http://schemas.openxmlformats.org/drawingml/2006/picture">
+                  <pic:nvPicPr>
+                    <pic:cNvPr id="0" name="Picture 12"/>
+                    <pic:cNvPicPr>
+                      <a:picLocks noChangeAspect="1" noChangeArrowheads="1"/>
+                    </pic:cNvPicPr>
+                  </pic:nvPicPr>
+                  <pic:blipFill rotWithShape="1">
+                    <a:blip r:embed="rId29">
+                      <a:extLst>
+                        <a:ext uri="{28A0092B-C50C-407E-A947-70E740481C1C}">
+                          <a14:useLocalDpi xmlns:a14="http://schemas.microsoft.com/office/drawing/2010/main" val="0"/>
+                        </a:ext>
+                      </a:extLst>
+                    </a:blip>
+                    <a:srcRect l="1110" r="2024"/>
+                    <a:stretch/>
+                  </pic:blipFill>
+                  <pic:spPr bwMode="auto">
+                    <a:xfrm>
+                      <a:off x="0" y="0"/>
+                      <a:ext cx="5238750" cy="2990850"/>
+                    </a:xfrm>
+                    <a:prstGeom prst="rect">
+                      <a:avLst/>
+                    </a:prstGeom>
+                    <a:noFill/>
+                    <a:ln>
+                      <a:solidFill>
+                        <a:schemeClr val="tx1"/>
+                      </a:solidFill>
+                    </a:ln>
+                    <a:extLst>
+                      <a:ext uri="{53640926-AAD7-44D8-BBD7-CCE9431645EC}">
+                        <a14:shadowObscured xmlns:a14="http://schemas.microsoft.com/office/drawing/2010/main"/>
+                      </a:ext>
+                    </a:extLst>
+                  </pic:spPr>
+                </pic:pic>
+              </a:graphicData>
+            </a:graphic>
+            <wp14:sizeRelH relativeFrom="page">
+              <wp14:pctWidth>0</wp14:pctWidth>
+            </wp14:sizeRelH>
+            <wp14:sizeRelV relativeFrom="page">
+              <wp14:pctHeight>0</wp14:pctHeight>
+            </wp14:sizeRelV>
+          </wp:anchor>
+        </w:drawing>
+      </w:r>
     </w:p>
     <w:p>
       <w:pPr>
@@ -5130,6 +6383,95 @@
     </w:lvl>
   </w:abstractNum>
   <w:abstractNum w:abstractNumId="7" w15:restartNumberingAfterBreak="0">
+    <w:nsid w:val="56D57DCB"/>
+    <w:multiLevelType w:val="hybridMultilevel"/>
+    <w:tmpl w:val="722A3258"/>
+    <w:lvl w:ilvl="0" w:tplc="300A000F">
+      <w:start w:val="1"/>
+      <w:numFmt w:val="decimal"/>
+      <w:lvlText w:val="%1."/>
+      <w:lvlJc w:val="left"/>
+      <w:pPr>
+        <w:ind w:left="720" w:hanging="360"/>
+      </w:pPr>
+      <w:rPr>
+        <w:rFonts w:hint="default"/>
+      </w:rPr>
+    </w:lvl>
+    <w:lvl w:ilvl="1" w:tplc="300A0019" w:tentative="1">
+      <w:start w:val="1"/>
+      <w:numFmt w:val="lowerLetter"/>
+      <w:lvlText w:val="%2."/>
+      <w:lvlJc w:val="left"/>
+      <w:pPr>
+        <w:ind w:left="1440" w:hanging="360"/>
+      </w:pPr>
+    </w:lvl>
+    <w:lvl w:ilvl="2" w:tplc="300A001B" w:tentative="1">
+      <w:start w:val="1"/>
+      <w:numFmt w:val="lowerRoman"/>
+      <w:lvlText w:val="%3."/>
+      <w:lvlJc w:val="right"/>
+      <w:pPr>
+        <w:ind w:left="2160" w:hanging="180"/>
+      </w:pPr>
+    </w:lvl>
+    <w:lvl w:ilvl="3" w:tplc="300A000F" w:tentative="1">
+      <w:start w:val="1"/>
+      <w:numFmt w:val="decimal"/>
+      <w:lvlText w:val="%4."/>
+      <w:lvlJc w:val="left"/>
+      <w:pPr>
+        <w:ind w:left="2880" w:hanging="360"/>
+      </w:pPr>
+    </w:lvl>
+    <w:lvl w:ilvl="4" w:tplc="300A0019" w:tentative="1">
+      <w:start w:val="1"/>
+      <w:numFmt w:val="lowerLetter"/>
+      <w:lvlText w:val="%5."/>
+      <w:lvlJc w:val="left"/>
+      <w:pPr>
+        <w:ind w:left="3600" w:hanging="360"/>
+      </w:pPr>
+    </w:lvl>
+    <w:lvl w:ilvl="5" w:tplc="300A001B" w:tentative="1">
+      <w:start w:val="1"/>
+      <w:numFmt w:val="lowerRoman"/>
+      <w:lvlText w:val="%6."/>
+      <w:lvlJc w:val="right"/>
+      <w:pPr>
+        <w:ind w:left="4320" w:hanging="180"/>
+      </w:pPr>
+    </w:lvl>
+    <w:lvl w:ilvl="6" w:tplc="300A000F" w:tentative="1">
+      <w:start w:val="1"/>
+      <w:numFmt w:val="decimal"/>
+      <w:lvlText w:val="%7."/>
+      <w:lvlJc w:val="left"/>
+      <w:pPr>
+        <w:ind w:left="5040" w:hanging="360"/>
+      </w:pPr>
+    </w:lvl>
+    <w:lvl w:ilvl="7" w:tplc="300A0019" w:tentative="1">
+      <w:start w:val="1"/>
+      <w:numFmt w:val="lowerLetter"/>
+      <w:lvlText w:val="%8."/>
+      <w:lvlJc w:val="left"/>
+      <w:pPr>
+        <w:ind w:left="5760" w:hanging="360"/>
+      </w:pPr>
+    </w:lvl>
+    <w:lvl w:ilvl="8" w:tplc="300A001B" w:tentative="1">
+      <w:start w:val="1"/>
+      <w:numFmt w:val="lowerRoman"/>
+      <w:lvlText w:val="%9."/>
+      <w:lvlJc w:val="right"/>
+      <w:pPr>
+        <w:ind w:left="6480" w:hanging="180"/>
+      </w:pPr>
+    </w:lvl>
+  </w:abstractNum>
+  <w:abstractNum w:abstractNumId="8" w15:restartNumberingAfterBreak="0">
     <w:nsid w:val="71A47038"/>
     <w:multiLevelType w:val="hybridMultilevel"/>
     <w:tmpl w:val="B4360760"/>
@@ -5243,7 +6585,7 @@
     </w:lvl>
   </w:abstractNum>
   <w:num w:numId="1">
-    <w:abstractNumId w:val="7"/>
+    <w:abstractNumId w:val="8"/>
   </w:num>
   <w:num w:numId="2">
     <w:abstractNumId w:val="6"/>
@@ -5265,6 +6607,9 @@
   </w:num>
   <w:num w:numId="8">
     <w:abstractNumId w:val="2"/>
+  </w:num>
+  <w:num w:numId="9">
+    <w:abstractNumId w:val="7"/>
   </w:num>
 </w:numbering>
 </file>

</xml_diff>